<commit_message>
Fixes some networking details.
</commit_message>
<xml_diff>
--- a/networking.docx
+++ b/networking.docx
@@ -880,7 +880,15 @@
         <w:t>js</w:t>
       </w:r>
       <w:r>
-        <w:t xml:space="preserve"> and sent across the wire. They are not immediately executed, but are rather marked for future execution on turn x+n, where n can vary based on current game latency (usually 2-5). </w:t>
+        <w:t xml:space="preserve"> and sent across the wire. They are not immediately executed, but are rather marked for future execution on turn </w:t>
+      </w:r>
+      <w:proofErr w:type="spellStart"/>
+      <w:r>
+        <w:t>x+n</w:t>
+      </w:r>
+      <w:proofErr w:type="spellEnd"/>
+      <w:r>
+        <w:t xml:space="preserve">, where n can vary based on current game latency (usually 2-5). </w:t>
       </w:r>
       <w:r>
         <w:t>Hence, command execution structure is as follows:</w:t>
@@ -2475,11 +2483,13 @@
       </w:tr>
     </w:tbl>
     <w:p/>
+    <w:p/>
     <w:p>
       <w:pPr>
         <w:pStyle w:val="Heading2"/>
       </w:pPr>
       <w:r>
+        <w:lastRenderedPageBreak/>
         <w:t>“Done” Messages</w:t>
       </w:r>
     </w:p>
@@ -2489,27 +2499,46 @@
       </w:r>
     </w:p>
     <w:p>
-      <w:r>
-        <w:lastRenderedPageBreak/>
-        <w:t xml:space="preserve">There is an issue with turn execution due to latency between clients. </w:t>
-      </w:r>
-      <w:r>
-        <w:t>The following diagram will demonstrate this issue:</w:t>
-      </w:r>
-    </w:p>
-    <w:p>
-      <w:pPr>
-        <w:ind w:left="720"/>
-      </w:pPr>
-      <w:r>
-        <w:t>Assume latency is 200ms, meaning any sent data will take 100ms to reach the destination, and an echo will take an additional 100ms. As a result, the dynamic turn speed controller sets turn speed to 250ms, to allow for all commands to be received before the turn ends.</w:t>
-      </w:r>
-    </w:p>
-    <w:p>
-      <w:pPr>
-        <w:tabs>
-          <w:tab w:val="left" w:pos="720"/>
-        </w:tabs>
+      <w:pPr>
+        <w:pStyle w:val="Heading3"/>
+      </w:pPr>
+      <w:r>
+        <w:t>Problems</w:t>
+      </w:r>
+      <w:bookmarkStart w:id="1" w:name="_GoBack"/>
+      <w:bookmarkEnd w:id="1"/>
+    </w:p>
+    <w:p>
+      <w:r>
+        <w:t>A</w:t>
+      </w:r>
+      <w:r>
+        <w:t>ssume latency is 2</w:t>
+      </w:r>
+      <w:r>
+        <w:t>5</w:t>
+      </w:r>
+      <w:r>
+        <w:t>0ms, mea</w:t>
+      </w:r>
+      <w:r>
+        <w:t>ning any sent data will take 125</w:t>
+      </w:r>
+      <w:r>
+        <w:t>ms to reach the destination, and an echo will take an additional</w:t>
+      </w:r>
+      <w:r>
+        <w:t xml:space="preserve"> 125</w:t>
+      </w:r>
+      <w:r>
+        <w:t xml:space="preserve">ms. </w:t>
+      </w:r>
+      <w:r>
+        <w:t>Turn length is set to a static 200ms. Hence the following interaction between clients occurs:</w:t>
+      </w:r>
+    </w:p>
+    <w:p>
+      <w:pPr>
         <w:ind w:left="720"/>
       </w:pPr>
       <w:r>
@@ -2545,7 +2574,16 @@
         <w:ind w:hanging="270"/>
       </w:pPr>
       <w:r>
-        <w:t>Peer sends command for execution in turn 1003.</w:t>
+        <w:t xml:space="preserve">Peer sends command for execution in </w:t>
+      </w:r>
+      <w:r>
+        <w:rPr>
+          <w:b/>
+        </w:rPr>
+        <w:t>turn 3</w:t>
+      </w:r>
+      <w:r>
+        <w:t>.</w:t>
       </w:r>
     </w:p>
     <w:p>
@@ -2579,10 +2617,7 @@
         <w:ind w:hanging="270"/>
       </w:pPr>
       <w:r>
-        <w:t xml:space="preserve">Host </w:t>
-      </w:r>
-      <w:r>
-        <w:t>sends “Turn Complete” message.</w:t>
+        <w:t>Host sends “Turn Complete” message.</w:t>
       </w:r>
     </w:p>
     <w:p>
@@ -2605,7 +2640,7 @@
         <w:rPr>
           <w:b/>
         </w:rPr>
-        <w:t>2</w:t>
+        <w:t>1</w:t>
       </w:r>
       <w:r>
         <w:t xml:space="preserve"> (second iteration)</w:t>
@@ -2614,7 +2649,7 @@
         <w:t xml:space="preserve"> – </w:t>
       </w:r>
       <w:r>
-        <w:t>25</w:t>
+        <w:t>20</w:t>
       </w:r>
       <w:r>
         <w:t>0ms</w:t>
@@ -2624,6 +2659,116 @@
           <w:b/>
         </w:rPr>
         <w:t>:</w:t>
+      </w:r>
+    </w:p>
+    <w:p>
+      <w:pPr>
+        <w:pStyle w:val="ListParagraph"/>
+        <w:numPr>
+          <w:ilvl w:val="0"/>
+          <w:numId w:val="3"/>
+        </w:numPr>
+        <w:tabs>
+          <w:tab w:val="left" w:pos="1440"/>
+          <w:tab w:val="left" w:pos="1710"/>
+        </w:tabs>
+        <w:ind w:hanging="270"/>
+      </w:pPr>
+      <w:r>
+        <w:t xml:space="preserve">Neither client has received enough “Turn Complete” messages, so we have to wait another iteration. </w:t>
+      </w:r>
+    </w:p>
+    <w:p>
+      <w:pPr>
+        <w:pStyle w:val="ListParagraph"/>
+        <w:numPr>
+          <w:ilvl w:val="0"/>
+          <w:numId w:val="3"/>
+        </w:numPr>
+        <w:tabs>
+          <w:tab w:val="left" w:pos="1440"/>
+          <w:tab w:val="left" w:pos="1710"/>
+        </w:tabs>
+        <w:ind w:hanging="270"/>
+      </w:pPr>
+      <w:r>
+        <w:t xml:space="preserve">Peer sends </w:t>
+      </w:r>
+      <w:r>
+        <w:t xml:space="preserve">an additional </w:t>
+      </w:r>
+      <w:r>
+        <w:t>“Turn Complete” message.</w:t>
+      </w:r>
+    </w:p>
+    <w:p>
+      <w:pPr>
+        <w:pStyle w:val="ListParagraph"/>
+        <w:numPr>
+          <w:ilvl w:val="0"/>
+          <w:numId w:val="3"/>
+        </w:numPr>
+        <w:tabs>
+          <w:tab w:val="left" w:pos="1440"/>
+          <w:tab w:val="left" w:pos="1710"/>
+        </w:tabs>
+        <w:ind w:hanging="270"/>
+      </w:pPr>
+      <w:r>
+        <w:t xml:space="preserve">Host sends </w:t>
+      </w:r>
+      <w:r>
+        <w:t xml:space="preserve">an </w:t>
+      </w:r>
+      <w:r>
+        <w:t xml:space="preserve">additional </w:t>
+      </w:r>
+      <w:r>
+        <w:t>“Turn Complete” message.</w:t>
+      </w:r>
+    </w:p>
+    <w:p>
+      <w:pPr>
+        <w:tabs>
+          <w:tab w:val="left" w:pos="720"/>
+        </w:tabs>
+        <w:ind w:left="720"/>
+        <w:rPr>
+          <w:b/>
+        </w:rPr>
+      </w:pPr>
+      <w:r>
+        <w:rPr>
+          <w:b/>
+        </w:rPr>
+        <w:t xml:space="preserve">Turn </w:t>
+      </w:r>
+      <w:r>
+        <w:rPr>
+          <w:b/>
+        </w:rPr>
+        <w:t>2</w:t>
+      </w:r>
+      <w:r>
+        <w:t xml:space="preserve"> (</w:t>
+      </w:r>
+      <w:r>
+        <w:t>first</w:t>
+      </w:r>
+      <w:r>
+        <w:t xml:space="preserve"> iteration)</w:t>
+      </w:r>
+      <w:r>
+        <w:t xml:space="preserve"> </w:t>
+      </w:r>
+      <w:r>
+        <w:t>– 4</w:t>
+      </w:r>
+      <w:r>
+        <w:t>0</w:t>
+      </w:r>
+      <w:r>
+        <w:t>0ms:</w:t>
       </w:r>
     </w:p>
     <w:p>
@@ -2643,13 +2788,19 @@
         </w:rPr>
       </w:pPr>
       <w:r>
-        <w:t>Prior to the turn processing iteration, both host and peer got the other’s respective “complete</w:t>
-      </w:r>
-      <w:r>
-        <w:t xml:space="preserve">” </w:t>
-      </w:r>
-      <w:r>
-        <w:t>packet, increasing the tick.</w:t>
+        <w:t>Prior to the turn processing iteration, both host and peer got the other’s respective “complete” packet</w:t>
+      </w:r>
+      <w:r>
+        <w:t xml:space="preserve"> for </w:t>
+      </w:r>
+      <w:r>
+        <w:rPr>
+          <w:b/>
+        </w:rPr>
+        <w:t>turn 1</w:t>
+      </w:r>
+      <w:r>
+        <w:t>, increasing the tick.</w:t>
       </w:r>
     </w:p>
     <w:p>
@@ -2692,6 +2843,92 @@
           <w:tab w:val="left" w:pos="720"/>
         </w:tabs>
         <w:ind w:left="720"/>
+        <w:rPr>
+          <w:b/>
+        </w:rPr>
+      </w:pPr>
+      <w:r>
+        <w:rPr>
+          <w:b/>
+        </w:rPr>
+        <w:t>Turn 2</w:t>
+      </w:r>
+      <w:r>
+        <w:t xml:space="preserve"> </w:t>
+      </w:r>
+      <w:r>
+        <w:t xml:space="preserve">(second iteration) </w:t>
+      </w:r>
+      <w:r>
+        <w:t xml:space="preserve">– </w:t>
+      </w:r>
+      <w:r>
+        <w:t>6</w:t>
+      </w:r>
+      <w:r>
+        <w:t>00ms:</w:t>
+      </w:r>
+    </w:p>
+    <w:p>
+      <w:pPr>
+        <w:pStyle w:val="ListParagraph"/>
+        <w:numPr>
+          <w:ilvl w:val="0"/>
+          <w:numId w:val="3"/>
+        </w:numPr>
+        <w:tabs>
+          <w:tab w:val="left" w:pos="1440"/>
+          <w:tab w:val="left" w:pos="1710"/>
+        </w:tabs>
+        <w:ind w:hanging="270"/>
+      </w:pPr>
+      <w:r>
+        <w:t xml:space="preserve">Neither client has received enough “Turn Complete” messages, so we have to wait another iteration. </w:t>
+      </w:r>
+    </w:p>
+    <w:p>
+      <w:pPr>
+        <w:pStyle w:val="ListParagraph"/>
+        <w:numPr>
+          <w:ilvl w:val="0"/>
+          <w:numId w:val="3"/>
+        </w:numPr>
+        <w:tabs>
+          <w:tab w:val="left" w:pos="1440"/>
+          <w:tab w:val="left" w:pos="1710"/>
+        </w:tabs>
+        <w:ind w:hanging="270"/>
+      </w:pPr>
+      <w:r>
+        <w:t>Peer sends an additional “Turn Complete” message.</w:t>
+      </w:r>
+    </w:p>
+    <w:p>
+      <w:pPr>
+        <w:pStyle w:val="ListParagraph"/>
+        <w:numPr>
+          <w:ilvl w:val="0"/>
+          <w:numId w:val="3"/>
+        </w:numPr>
+        <w:tabs>
+          <w:tab w:val="left" w:pos="1440"/>
+          <w:tab w:val="left" w:pos="1710"/>
+        </w:tabs>
+        <w:ind w:hanging="270"/>
+      </w:pPr>
+      <w:r>
+        <w:t>Host sends an additional “Turn Complete” message.</w:t>
+      </w:r>
+    </w:p>
+    <w:p>
+      <w:pPr>
+        <w:tabs>
+          <w:tab w:val="left" w:pos="720"/>
+        </w:tabs>
+        <w:ind w:left="720"/>
+        <w:rPr>
+          <w:b/>
+        </w:rPr>
       </w:pPr>
       <w:r>
         <w:rPr>
@@ -2703,13 +2940,179 @@
         <w:rPr>
           <w:b/>
         </w:rPr>
-        <w:t xml:space="preserve">3 </w:t>
-      </w:r>
-      <w:r>
-        <w:t xml:space="preserve">– </w:t>
-      </w:r>
-      <w:r>
-        <w:t>500ms:</w:t>
+        <w:t>3</w:t>
+      </w:r>
+      <w:r>
+        <w:t xml:space="preserve"> (</w:t>
+      </w:r>
+      <w:r>
+        <w:t>first</w:t>
+      </w:r>
+      <w:r>
+        <w:t xml:space="preserve"> iteration)</w:t>
+      </w:r>
+      <w:r>
+        <w:t xml:space="preserve"> – </w:t>
+      </w:r>
+      <w:r>
+        <w:t>8</w:t>
+      </w:r>
+      <w:r>
+        <w:t>00ms:</w:t>
+      </w:r>
+    </w:p>
+    <w:p>
+      <w:pPr>
+        <w:pStyle w:val="ListParagraph"/>
+        <w:numPr>
+          <w:ilvl w:val="0"/>
+          <w:numId w:val="3"/>
+        </w:numPr>
+        <w:tabs>
+          <w:tab w:val="left" w:pos="1440"/>
+          <w:tab w:val="left" w:pos="1710"/>
+        </w:tabs>
+        <w:ind w:hanging="270"/>
+        <w:rPr>
+          <w:b/>
+        </w:rPr>
+      </w:pPr>
+      <w:r>
+        <w:t xml:space="preserve">Prior to the turn processing iteration, both host and peer got the other’s respective “complete” packet for </w:t>
+      </w:r>
+      <w:r>
+        <w:rPr>
+          <w:b/>
+        </w:rPr>
+        <w:t>turn 2</w:t>
+      </w:r>
+      <w:r>
+        <w:t>, increasing the tick.</w:t>
+      </w:r>
+    </w:p>
+    <w:p>
+      <w:pPr>
+        <w:pStyle w:val="ListParagraph"/>
+        <w:numPr>
+          <w:ilvl w:val="0"/>
+          <w:numId w:val="3"/>
+        </w:numPr>
+        <w:tabs>
+          <w:tab w:val="left" w:pos="1440"/>
+          <w:tab w:val="left" w:pos="1710"/>
+        </w:tabs>
+        <w:ind w:hanging="270"/>
+      </w:pPr>
+      <w:r>
+        <w:t xml:space="preserve">Both clients execute the command from </w:t>
+      </w:r>
+      <w:r>
+        <w:rPr>
+          <w:b/>
+        </w:rPr>
+        <w:t xml:space="preserve">turn </w:t>
+      </w:r>
+      <w:r>
+        <w:rPr>
+          <w:b/>
+        </w:rPr>
+        <w:t>1</w:t>
+      </w:r>
+      <w:r>
+        <w:t>.</w:t>
+      </w:r>
+    </w:p>
+    <w:p>
+      <w:pPr>
+        <w:pStyle w:val="ListParagraph"/>
+        <w:numPr>
+          <w:ilvl w:val="0"/>
+          <w:numId w:val="3"/>
+        </w:numPr>
+        <w:tabs>
+          <w:tab w:val="left" w:pos="1440"/>
+          <w:tab w:val="left" w:pos="1710"/>
+        </w:tabs>
+        <w:ind w:hanging="270"/>
+      </w:pPr>
+      <w:r>
+        <w:t>Peer</w:t>
+      </w:r>
+      <w:r>
+        <w:t xml:space="preserve"> sends “Turn Complete” message.</w:t>
+      </w:r>
+    </w:p>
+    <w:p>
+      <w:pPr>
+        <w:pStyle w:val="ListParagraph"/>
+        <w:numPr>
+          <w:ilvl w:val="0"/>
+          <w:numId w:val="3"/>
+        </w:numPr>
+        <w:tabs>
+          <w:tab w:val="left" w:pos="1440"/>
+          <w:tab w:val="left" w:pos="1710"/>
+        </w:tabs>
+        <w:ind w:hanging="270"/>
+      </w:pPr>
+      <w:r>
+        <w:t>Host sends “Turn Complete” message.</w:t>
+      </w:r>
+    </w:p>
+    <w:p>
+      <w:pPr>
+        <w:pStyle w:val="Heading3"/>
+      </w:pPr>
+      <w:r>
+        <w:lastRenderedPageBreak/>
+        <w:t>Proposed Solution</w:t>
+      </w:r>
+    </w:p>
+    <w:p>
+      <w:r>
+        <w:t>Assume</w:t>
+      </w:r>
+      <w:r>
+        <w:t xml:space="preserve"> that l</w:t>
+      </w:r>
+      <w:r>
+        <w:t xml:space="preserve">atency </w:t>
+      </w:r>
+      <w:r>
+        <w:t xml:space="preserve">is </w:t>
+      </w:r>
+      <w:r>
+        <w:t xml:space="preserve">the same </w:t>
+      </w:r>
+      <w:r>
+        <w:t xml:space="preserve">as in the situation above, but </w:t>
+      </w:r>
+      <w:r>
+        <w:t xml:space="preserve">now </w:t>
+      </w:r>
+      <w:r>
+        <w:t xml:space="preserve">we have a dynamic speed control system that regulates turn length based on calculated latency between clients. </w:t>
+      </w:r>
+      <w:r>
+        <w:t>As a result, the dynamic turn speed cont</w:t>
+      </w:r>
+      <w:r>
+        <w:t>roller sets turn speed to 30</w:t>
+      </w:r>
+      <w:r>
+        <w:t>0ms</w:t>
+      </w:r>
+      <w:r>
+        <w:t xml:space="preserve"> (250ms latency + 50ms safety delay)</w:t>
+      </w:r>
+      <w:r>
+        <w:t xml:space="preserve">, to allow for all commands to be received </w:t>
+      </w:r>
+      <w:r>
+        <w:t xml:space="preserve">by all clients </w:t>
+      </w:r>
+      <w:r>
+        <w:t>before the turn ends.</w:t>
       </w:r>
     </w:p>
     <w:p>
@@ -2723,15 +3126,283 @@
         <w:rPr>
           <w:b/>
         </w:rPr>
-        <w:tab/>
-      </w:r>
-      <w:bookmarkStart w:id="1" w:name="_GoBack"/>
-      <w:bookmarkEnd w:id="1"/>
-      <w:r>
+        <w:t>Turn 1</w:t>
+      </w:r>
+      <w:r>
+        <w:rPr>
+          <w:b/>
+        </w:rPr>
         <w:t xml:space="preserve"> </w:t>
       </w:r>
       <w:r>
-        <w:t xml:space="preserve">Host got peer’s “complete,” now ready to tick. </w:t>
+        <w:t>– 0ms:</w:t>
+      </w:r>
+    </w:p>
+    <w:p>
+      <w:pPr>
+        <w:pStyle w:val="ListParagraph"/>
+        <w:numPr>
+          <w:ilvl w:val="0"/>
+          <w:numId w:val="3"/>
+        </w:numPr>
+        <w:tabs>
+          <w:tab w:val="left" w:pos="1440"/>
+          <w:tab w:val="left" w:pos="1710"/>
+        </w:tabs>
+        <w:ind w:hanging="270"/>
+      </w:pPr>
+      <w:r>
+        <w:t xml:space="preserve">Peer sends command for execution in </w:t>
+      </w:r>
+      <w:r>
+        <w:rPr>
+          <w:b/>
+        </w:rPr>
+        <w:t>turn 3</w:t>
+      </w:r>
+      <w:r>
+        <w:t>.</w:t>
+      </w:r>
+    </w:p>
+    <w:p>
+      <w:pPr>
+        <w:pStyle w:val="ListParagraph"/>
+        <w:numPr>
+          <w:ilvl w:val="0"/>
+          <w:numId w:val="3"/>
+        </w:numPr>
+        <w:tabs>
+          <w:tab w:val="left" w:pos="1440"/>
+          <w:tab w:val="left" w:pos="1710"/>
+        </w:tabs>
+        <w:ind w:hanging="270"/>
+      </w:pPr>
+      <w:r>
+        <w:t>Peer sends “Turn Complete” message.</w:t>
+      </w:r>
+    </w:p>
+    <w:p>
+      <w:pPr>
+        <w:pStyle w:val="ListParagraph"/>
+        <w:numPr>
+          <w:ilvl w:val="0"/>
+          <w:numId w:val="3"/>
+        </w:numPr>
+        <w:tabs>
+          <w:tab w:val="left" w:pos="1440"/>
+          <w:tab w:val="left" w:pos="1710"/>
+        </w:tabs>
+        <w:ind w:hanging="270"/>
+      </w:pPr>
+      <w:r>
+        <w:t xml:space="preserve">Host </w:t>
+      </w:r>
+      <w:r>
+        <w:t>sends “Turn Complete” message.</w:t>
+      </w:r>
+    </w:p>
+    <w:p>
+      <w:pPr>
+        <w:tabs>
+          <w:tab w:val="left" w:pos="720"/>
+        </w:tabs>
+        <w:ind w:left="720"/>
+        <w:rPr>
+          <w:b/>
+        </w:rPr>
+      </w:pPr>
+      <w:r>
+        <w:rPr>
+          <w:b/>
+        </w:rPr>
+        <w:t xml:space="preserve">Turn </w:t>
+      </w:r>
+      <w:r>
+        <w:rPr>
+          <w:b/>
+        </w:rPr>
+        <w:t>2</w:t>
+      </w:r>
+      <w:r>
+        <w:t xml:space="preserve"> </w:t>
+      </w:r>
+      <w:r>
+        <w:t xml:space="preserve">– </w:t>
+      </w:r>
+      <w:r>
+        <w:t>300</w:t>
+      </w:r>
+      <w:r>
+        <w:t>ms</w:t>
+      </w:r>
+      <w:r>
+        <w:rPr>
+          <w:b/>
+        </w:rPr>
+        <w:t>:</w:t>
+      </w:r>
+    </w:p>
+    <w:p>
+      <w:pPr>
+        <w:pStyle w:val="ListParagraph"/>
+        <w:numPr>
+          <w:ilvl w:val="0"/>
+          <w:numId w:val="3"/>
+        </w:numPr>
+        <w:tabs>
+          <w:tab w:val="left" w:pos="1440"/>
+          <w:tab w:val="left" w:pos="1710"/>
+        </w:tabs>
+        <w:ind w:hanging="270"/>
+        <w:rPr>
+          <w:b/>
+        </w:rPr>
+      </w:pPr>
+      <w:r>
+        <w:t>Prior to the turn processing iteration, both host and peer got the other’s respective “complete</w:t>
+      </w:r>
+      <w:r>
+        <w:t xml:space="preserve">” </w:t>
+      </w:r>
+      <w:r>
+        <w:t>packet, increasing the tick.</w:t>
+      </w:r>
+    </w:p>
+    <w:p>
+      <w:pPr>
+        <w:pStyle w:val="ListParagraph"/>
+        <w:numPr>
+          <w:ilvl w:val="0"/>
+          <w:numId w:val="3"/>
+        </w:numPr>
+        <w:tabs>
+          <w:tab w:val="left" w:pos="1440"/>
+          <w:tab w:val="left" w:pos="1710"/>
+        </w:tabs>
+        <w:ind w:hanging="270"/>
+      </w:pPr>
+      <w:r>
+        <w:t>Peer sends “Turn Complete” message.</w:t>
+      </w:r>
+    </w:p>
+    <w:p>
+      <w:pPr>
+        <w:pStyle w:val="ListParagraph"/>
+        <w:numPr>
+          <w:ilvl w:val="0"/>
+          <w:numId w:val="3"/>
+        </w:numPr>
+        <w:tabs>
+          <w:tab w:val="left" w:pos="1440"/>
+          <w:tab w:val="left" w:pos="1710"/>
+        </w:tabs>
+        <w:ind w:hanging="270"/>
+      </w:pPr>
+      <w:r>
+        <w:t>Host sends “Turn Complete” message.</w:t>
+      </w:r>
+    </w:p>
+    <w:p>
+      <w:pPr>
+        <w:pStyle w:val="ListParagraph"/>
+        <w:numPr>
+          <w:ilvl w:val="0"/>
+          <w:numId w:val="3"/>
+        </w:numPr>
+        <w:tabs>
+          <w:tab w:val="left" w:pos="1440"/>
+          <w:tab w:val="left" w:pos="1710"/>
+        </w:tabs>
+        <w:ind w:hanging="270"/>
+      </w:pPr>
+      <w:r>
+        <w:t>Peer to host latency during the last turn was calculated to be 150ms, so turn length is adjusted to 200ms.</w:t>
+      </w:r>
+    </w:p>
+    <w:p>
+      <w:pPr>
+        <w:tabs>
+          <w:tab w:val="left" w:pos="720"/>
+        </w:tabs>
+        <w:ind w:left="720"/>
+        <w:rPr>
+          <w:b/>
+        </w:rPr>
+      </w:pPr>
+      <w:r>
+        <w:rPr>
+          <w:b/>
+        </w:rPr>
+        <w:t xml:space="preserve">Turn </w:t>
+      </w:r>
+      <w:r>
+        <w:rPr>
+          <w:b/>
+        </w:rPr>
+        <w:t xml:space="preserve">3 </w:t>
+      </w:r>
+      <w:r>
+        <w:t xml:space="preserve">– </w:t>
+      </w:r>
+      <w:r>
+        <w:t>50</w:t>
+      </w:r>
+      <w:r>
+        <w:t>0ms:</w:t>
+      </w:r>
+    </w:p>
+    <w:p>
+      <w:pPr>
+        <w:pStyle w:val="ListParagraph"/>
+        <w:numPr>
+          <w:ilvl w:val="0"/>
+          <w:numId w:val="3"/>
+        </w:numPr>
+        <w:tabs>
+          <w:tab w:val="left" w:pos="1440"/>
+          <w:tab w:val="left" w:pos="1710"/>
+        </w:tabs>
+        <w:ind w:hanging="270"/>
+        <w:rPr>
+          <w:b/>
+        </w:rPr>
+      </w:pPr>
+      <w:r>
+        <w:t>Prior to the turn processing iteration, both host and peer got the other’s respective “complete” packet, increasing the tick.</w:t>
+      </w:r>
+    </w:p>
+    <w:p>
+      <w:pPr>
+        <w:pStyle w:val="ListParagraph"/>
+        <w:numPr>
+          <w:ilvl w:val="0"/>
+          <w:numId w:val="3"/>
+        </w:numPr>
+        <w:tabs>
+          <w:tab w:val="left" w:pos="1440"/>
+          <w:tab w:val="left" w:pos="1710"/>
+        </w:tabs>
+        <w:ind w:hanging="270"/>
+      </w:pPr>
+      <w:r>
+        <w:t>Peer sends “Turn Complete” message.</w:t>
+      </w:r>
+    </w:p>
+    <w:p>
+      <w:pPr>
+        <w:pStyle w:val="ListParagraph"/>
+        <w:numPr>
+          <w:ilvl w:val="0"/>
+          <w:numId w:val="3"/>
+        </w:numPr>
+        <w:tabs>
+          <w:tab w:val="left" w:pos="1440"/>
+          <w:tab w:val="left" w:pos="1710"/>
+        </w:tabs>
+        <w:ind w:hanging="270"/>
+      </w:pPr>
+      <w:r>
+        <w:t>Host sends “Turn Complete” message.</w:t>
       </w:r>
     </w:p>
     <w:p>
@@ -2745,55 +3416,40 @@
           <w:tab w:val="left" w:pos="1440"/>
         </w:tabs>
         <w:ind w:hanging="270"/>
+      </w:pPr>
+      <w:r>
+        <w:t xml:space="preserve">Both </w:t>
+      </w:r>
+      <w:r>
+        <w:t xml:space="preserve">clients execute the command from </w:t>
+      </w:r>
+      <w:r>
         <w:rPr>
           <w:b/>
         </w:rPr>
-      </w:pPr>
-      <w:r>
-        <w:t>Peer got host’s “complete,” now ready to tick.</w:t>
+        <w:t>turn 1</w:t>
+      </w:r>
+      <w:r>
+        <w:t>.</w:t>
       </w:r>
     </w:p>
     <w:p>
       <w:pPr>
         <w:tabs>
-          <w:tab w:val="left" w:pos="720"/>
+          <w:tab w:val="left" w:pos="1440"/>
         </w:tabs>
-        <w:ind w:left="720"/>
-        <w:rPr>
-          <w:b/>
-        </w:rPr>
-      </w:pPr>
-    </w:p>
-    <w:p>
-      <w:pPr>
-        <w:ind w:firstLine="720"/>
-      </w:pPr>
-    </w:p>
-    <w:p>
-      <w:r>
-        <w:tab/>
-      </w:r>
-    </w:p>
-    <w:p/>
-    <w:p/>
-    <w:p/>
-    <w:p/>
-    <w:p/>
-    <w:p/>
-    <w:p/>
-    <w:p/>
-    <w:p/>
-    <w:p/>
-    <w:p/>
-    <w:p/>
-    <w:p/>
-    <w:p/>
-    <w:p/>
-    <w:p/>
-    <w:p/>
-    <w:p/>
-    <w:p/>
-    <w:p/>
+      </w:pPr>
+    </w:p>
+    <w:p>
+      <w:pPr>
+        <w:tabs>
+          <w:tab w:val="left" w:pos="1440"/>
+        </w:tabs>
+      </w:pPr>
+      <w:r>
+        <w:t>As you can see, this prevents duplicate iterations of turns when waiting for completion messages. Additionally, it allows for the command to be executed within 500ms of initiation (and this is assuming a pretty bad initial latency of 300ms), rather than within 800ms as outlined in the initial system.</w:t>
+      </w:r>
+    </w:p>
     <w:sectPr>
       <w:pgSz w:w="12240" w:h="15840"/>
       <w:pgMar w:top="1440" w:right="1440" w:bottom="1440" w:left="1440" w:header="720" w:footer="720" w:gutter="0"/>
@@ -3593,6 +4249,28 @@
       <w:szCs w:val="26"/>
     </w:rPr>
   </w:style>
+  <w:style w:type="paragraph" w:styleId="Heading3">
+    <w:name w:val="heading 3"/>
+    <w:basedOn w:val="Normal"/>
+    <w:next w:val="Normal"/>
+    <w:link w:val="Heading3Char"/>
+    <w:uiPriority w:val="9"/>
+    <w:unhideWhenUsed/>
+    <w:qFormat/>
+    <w:rsid w:val="00F80854"/>
+    <w:pPr>
+      <w:keepNext/>
+      <w:keepLines/>
+      <w:spacing w:before="200" w:after="0"/>
+      <w:outlineLvl w:val="2"/>
+    </w:pPr>
+    <w:rPr>
+      <w:rFonts w:asciiTheme="majorHAnsi" w:eastAsiaTheme="majorEastAsia" w:hAnsiTheme="majorHAnsi" w:cstheme="majorBidi"/>
+      <w:b/>
+      <w:bCs/>
+      <w:color w:val="4F81BD" w:themeColor="accent1"/>
+    </w:rPr>
+  </w:style>
   <w:style w:type="character" w:default="1" w:styleId="DefaultParagraphFont">
     <w:name w:val="Default Paragraph Font"/>
     <w:uiPriority w:val="1"/>
@@ -3766,6 +4444,19 @@
       <w:ind w:left="720"/>
       <w:contextualSpacing/>
     </w:pPr>
+  </w:style>
+  <w:style w:type="character" w:customStyle="1" w:styleId="Heading3Char">
+    <w:name w:val="Heading 3 Char"/>
+    <w:basedOn w:val="DefaultParagraphFont"/>
+    <w:link w:val="Heading3"/>
+    <w:uiPriority w:val="9"/>
+    <w:rsid w:val="00F80854"/>
+    <w:rPr>
+      <w:rFonts w:asciiTheme="majorHAnsi" w:eastAsiaTheme="majorEastAsia" w:hAnsiTheme="majorHAnsi" w:cstheme="majorBidi"/>
+      <w:b/>
+      <w:bCs/>
+      <w:color w:val="4F81BD" w:themeColor="accent1"/>
+    </w:rPr>
   </w:style>
 </w:styles>
 </file>
@@ -3977,6 +4668,28 @@
       <w:szCs w:val="26"/>
     </w:rPr>
   </w:style>
+  <w:style w:type="paragraph" w:styleId="Heading3">
+    <w:name w:val="heading 3"/>
+    <w:basedOn w:val="Normal"/>
+    <w:next w:val="Normal"/>
+    <w:link w:val="Heading3Char"/>
+    <w:uiPriority w:val="9"/>
+    <w:unhideWhenUsed/>
+    <w:qFormat/>
+    <w:rsid w:val="00F80854"/>
+    <w:pPr>
+      <w:keepNext/>
+      <w:keepLines/>
+      <w:spacing w:before="200" w:after="0"/>
+      <w:outlineLvl w:val="2"/>
+    </w:pPr>
+    <w:rPr>
+      <w:rFonts w:asciiTheme="majorHAnsi" w:eastAsiaTheme="majorEastAsia" w:hAnsiTheme="majorHAnsi" w:cstheme="majorBidi"/>
+      <w:b/>
+      <w:bCs/>
+      <w:color w:val="4F81BD" w:themeColor="accent1"/>
+    </w:rPr>
+  </w:style>
   <w:style w:type="character" w:default="1" w:styleId="DefaultParagraphFont">
     <w:name w:val="Default Paragraph Font"/>
     <w:uiPriority w:val="1"/>
@@ -4150,6 +4863,19 @@
       <w:ind w:left="720"/>
       <w:contextualSpacing/>
     </w:pPr>
+  </w:style>
+  <w:style w:type="character" w:customStyle="1" w:styleId="Heading3Char">
+    <w:name w:val="Heading 3 Char"/>
+    <w:basedOn w:val="DefaultParagraphFont"/>
+    <w:link w:val="Heading3"/>
+    <w:uiPriority w:val="9"/>
+    <w:rsid w:val="00F80854"/>
+    <w:rPr>
+      <w:rFonts w:asciiTheme="majorHAnsi" w:eastAsiaTheme="majorEastAsia" w:hAnsiTheme="majorHAnsi" w:cstheme="majorBidi"/>
+      <w:b/>
+      <w:bCs/>
+      <w:color w:val="4F81BD" w:themeColor="accent1"/>
+    </w:rPr>
   </w:style>
 </w:styles>
 </file>

</xml_diff>

<commit_message>
Finalizes initial draft of networking arch.
</commit_message>
<xml_diff>
--- a/networking.docx
+++ b/networking.docx
@@ -826,7 +826,7 @@
       <w:r>
         <w:t xml:space="preserve">, relies on the </w:t>
       </w:r>
-      <w:hyperlink r:id="rId6" w:history="1">
+      <w:hyperlink r:id="rId7" w:history="1">
         <w:r>
           <w:rPr>
             <w:rStyle w:val="Hyperlink"/>
@@ -884,11 +884,25 @@
       </w:r>
       <w:proofErr w:type="spellStart"/>
       <w:r>
+        <w:rPr>
+          <w:rFonts w:ascii="Consolas" w:hAnsi="Consolas" w:cs="Consolas"/>
+          <w:i/>
+        </w:rPr>
         <w:t>x+n</w:t>
       </w:r>
       <w:proofErr w:type="spellEnd"/>
       <w:r>
-        <w:t xml:space="preserve">, where n can vary based on current game latency (usually 2-5). </w:t>
+        <w:t xml:space="preserve">, where </w:t>
+      </w:r>
+      <w:r>
+        <w:rPr>
+          <w:rFonts w:ascii="Consolas" w:hAnsi="Consolas" w:cs="Consolas"/>
+          <w:i/>
+        </w:rPr>
+        <w:t>n</w:t>
+      </w:r>
+      <w:r>
+        <w:t xml:space="preserve"> can vary based on current game latency (usually 2-5). </w:t>
       </w:r>
       <w:r>
         <w:t>Hence, command execution structure is as follows:</w:t>
@@ -1732,13 +1746,7 @@
                                     <w:rPr>
                                       <w:b/>
                                     </w:rPr>
-                                    <w:t>Turn 100</w:t>
-                                  </w:r>
-                                  <w:r>
-                                    <w:rPr>
-                                      <w:b/>
-                                    </w:rPr>
-                                    <w:t>2</w:t>
+                                    <w:t>Turn 1002</w:t>
                                   </w:r>
                                   <w:r>
                                     <w:t>: Right click</w:t>
@@ -1796,13 +1804,7 @@
                               <w:rPr>
                                 <w:b/>
                               </w:rPr>
-                              <w:t>Turn 100</w:t>
-                            </w:r>
-                            <w:r>
-                              <w:rPr>
-                                <w:b/>
-                              </w:rPr>
-                              <w:t>2</w:t>
+                              <w:t>Turn 1002</w:t>
                             </w:r>
                             <w:r>
                               <w:t>: Right click</w:t>
@@ -1932,13 +1934,7 @@
               <w:rPr>
                 <w:b/>
               </w:rPr>
-              <w:t>Turn 100</w:t>
-            </w:r>
-            <w:r>
-              <w:rPr>
-                <w:b/>
-              </w:rPr>
-              <w:t>2</w:t>
+              <w:t>Turn 1002</w:t>
             </w:r>
           </w:p>
           <w:p/>
@@ -2505,15 +2501,10 @@
       <w:r>
         <w:t>Problems</w:t>
       </w:r>
-      <w:bookmarkStart w:id="1" w:name="_GoBack"/>
-      <w:bookmarkEnd w:id="1"/>
-    </w:p>
-    <w:p>
-      <w:r>
-        <w:t>A</w:t>
-      </w:r>
-      <w:r>
-        <w:t>ssume latency is 2</w:t>
+    </w:p>
+    <w:p>
+      <w:r>
+        <w:t>Assume latency is 2</w:t>
       </w:r>
       <w:r>
         <w:t>5</w:t>
@@ -2531,10 +2522,7 @@
         <w:t xml:space="preserve"> 125</w:t>
       </w:r>
       <w:r>
-        <w:t xml:space="preserve">ms. </w:t>
-      </w:r>
-      <w:r>
-        <w:t>Turn length is set to a static 200ms. Hence the following interaction between clients occurs:</w:t>
+        <w:t>ms. Turn length is set to a static 200ms. Hence the following interaction between clients occurs:</w:t>
       </w:r>
     </w:p>
     <w:p>
@@ -2718,10 +2706,7 @@
         <w:t xml:space="preserve">Host sends </w:t>
       </w:r>
       <w:r>
-        <w:t xml:space="preserve">an </w:t>
-      </w:r>
-      <w:r>
-        <w:t xml:space="preserve">additional </w:t>
+        <w:t xml:space="preserve">an additional </w:t>
       </w:r>
       <w:r>
         <w:t>“Turn Complete” message.</w:t>
@@ -2854,19 +2839,10 @@
         <w:t>Turn 2</w:t>
       </w:r>
       <w:r>
-        <w:t xml:space="preserve"> </w:t>
-      </w:r>
-      <w:r>
-        <w:t xml:space="preserve">(second iteration) </w:t>
-      </w:r>
-      <w:r>
-        <w:t xml:space="preserve">– </w:t>
-      </w:r>
-      <w:r>
-        <w:t>6</w:t>
-      </w:r>
-      <w:r>
-        <w:t>00ms:</w:t>
+        <w:t xml:space="preserve"> (second iteration) </w:t>
+      </w:r>
+      <w:r>
+        <w:t>– 600ms:</w:t>
       </w:r>
     </w:p>
     <w:p>
@@ -2934,31 +2910,13 @@
         <w:rPr>
           <w:b/>
         </w:rPr>
-        <w:t xml:space="preserve">Turn </w:t>
-      </w:r>
-      <w:r>
-        <w:rPr>
-          <w:b/>
-        </w:rPr>
-        <w:t>3</w:t>
-      </w:r>
-      <w:r>
-        <w:t xml:space="preserve"> (</w:t>
-      </w:r>
-      <w:r>
-        <w:t>first</w:t>
-      </w:r>
-      <w:r>
-        <w:t xml:space="preserve"> iteration)</w:t>
-      </w:r>
-      <w:r>
-        <w:t xml:space="preserve"> – </w:t>
-      </w:r>
-      <w:r>
-        <w:t>8</w:t>
-      </w:r>
-      <w:r>
-        <w:t>00ms:</w:t>
+        <w:t>Turn 3</w:t>
+      </w:r>
+      <w:r>
+        <w:t xml:space="preserve"> </w:t>
+      </w:r>
+      <w:r>
+        <w:t>– 800ms:</w:t>
       </w:r>
     </w:p>
     <w:p>
@@ -3076,10 +3034,7 @@
         <w:t xml:space="preserve"> that l</w:t>
       </w:r>
       <w:r>
-        <w:t xml:space="preserve">atency </w:t>
-      </w:r>
-      <w:r>
-        <w:t xml:space="preserve">is </w:t>
+        <w:t xml:space="preserve">atency is </w:t>
       </w:r>
       <w:r>
         <w:t xml:space="preserve">the same </w:t>
@@ -3091,13 +3046,24 @@
         <w:t xml:space="preserve">now </w:t>
       </w:r>
       <w:r>
-        <w:t xml:space="preserve">we have a dynamic speed control system that regulates turn length based on calculated latency between clients. </w:t>
-      </w:r>
-      <w:r>
-        <w:t>As a result, the dynamic turn speed cont</w:t>
-      </w:r>
-      <w:r>
-        <w:t>roller sets turn speed to 30</w:t>
+        <w:t xml:space="preserve">we have a dynamic speed control system that regulates turn length based on calculated latency between clients. As a result, the </w:t>
+      </w:r>
+      <w:hyperlink w:anchor="_Speed_Control" w:history="1">
+        <w:r>
+          <w:rPr>
+            <w:rStyle w:val="Hyperlink"/>
+          </w:rPr>
+          <w:t>dynamic turn speed cont</w:t>
+        </w:r>
+        <w:r>
+          <w:rPr>
+            <w:rStyle w:val="Hyperlink"/>
+          </w:rPr>
+          <w:t>roller</w:t>
+        </w:r>
+      </w:hyperlink>
+      <w:r>
+        <w:t xml:space="preserve"> sets turn speed to 30</w:t>
       </w:r>
       <w:r>
         <w:t>0ms</w:t>
@@ -3195,10 +3161,7 @@
         <w:ind w:hanging="270"/>
       </w:pPr>
       <w:r>
-        <w:t xml:space="preserve">Host </w:t>
-      </w:r>
-      <w:r>
-        <w:t>sends “Turn Complete” message.</w:t>
+        <w:t>Host sends “Turn Complete” message.</w:t>
       </w:r>
     </w:p>
     <w:p>
@@ -3241,6 +3204,8 @@
         </w:rPr>
         <w:t>:</w:t>
       </w:r>
+      <w:bookmarkStart w:id="1" w:name="_GoBack"/>
+      <w:bookmarkEnd w:id="1"/>
     </w:p>
     <w:p>
       <w:pPr>
@@ -3448,6 +3413,1872 @@
       </w:pPr>
       <w:r>
         <w:t>As you can see, this prevents duplicate iterations of turns when waiting for completion messages. Additionally, it allows for the command to be executed within 500ms of initiation (and this is assuming a pretty bad initial latency of 300ms), rather than within 800ms as outlined in the initial system.</w:t>
+      </w:r>
+    </w:p>
+    <w:p>
+      <w:pPr>
+        <w:tabs>
+          <w:tab w:val="left" w:pos="1440"/>
+        </w:tabs>
+        <w:rPr>
+          <w:i/>
+          <w:sz w:val="20"/>
+          <w:szCs w:val="20"/>
+        </w:rPr>
+      </w:pPr>
+      <w:r>
+        <w:rPr>
+          <w:b/>
+          <w:sz w:val="20"/>
+          <w:szCs w:val="20"/>
+        </w:rPr>
+        <w:t>Side Note:</w:t>
+      </w:r>
+      <w:r>
+        <w:rPr>
+          <w:b/>
+          <w:i/>
+          <w:sz w:val="20"/>
+          <w:szCs w:val="20"/>
+        </w:rPr>
+        <w:t xml:space="preserve"> </w:t>
+      </w:r>
+      <w:r>
+        <w:rPr>
+          <w:i/>
+          <w:sz w:val="20"/>
+          <w:szCs w:val="20"/>
+        </w:rPr>
+        <w:t xml:space="preserve">An important transition from both of these models from the original model is that tick increases are performed immediately when enough “Turn Complete” messages are received, rather than waiting until the next tick for iterative processing. </w:t>
+      </w:r>
+    </w:p>
+    <w:p>
+      <w:pPr>
+        <w:pStyle w:val="Heading2"/>
+      </w:pPr>
+      <w:r>
+        <w:t>Command Execution</w:t>
+      </w:r>
+    </w:p>
+    <w:p>
+      <w:pPr>
+        <w:rPr>
+          <w:rFonts w:cs="Consolas"/>
+        </w:rPr>
+      </w:pPr>
+      <w:r>
+        <w:t xml:space="preserve">JavaScript allows </w:t>
+      </w:r>
+      <w:r>
+        <w:rPr>
+          <w:i/>
+        </w:rPr>
+        <w:t xml:space="preserve">Rise of </w:t>
+      </w:r>
+      <w:r>
+        <w:rPr>
+          <w:i/>
+        </w:rPr>
+        <w:t>Kings</w:t>
+      </w:r>
+      <w:r>
+        <w:t xml:space="preserve"> to easily decouple the rendering, game loop, and network loop. Rendering occurs at ~60 fps, varying with window behavior, using </w:t>
+      </w:r>
+      <w:proofErr w:type="spellStart"/>
+      <w:r>
+        <w:rPr>
+          <w:rFonts w:ascii="Consolas" w:hAnsi="Consolas" w:cs="Consolas"/>
+        </w:rPr>
+        <w:t>requestAnimationFrame</w:t>
+      </w:r>
+      <w:proofErr w:type="spellEnd"/>
+      <w:r>
+        <w:t xml:space="preserve">. The game loop occurs at a precise 60 fps, using </w:t>
+      </w:r>
+      <w:proofErr w:type="spellStart"/>
+      <w:r>
+        <w:rPr>
+          <w:rFonts w:ascii="Consolas" w:hAnsi="Consolas" w:cs="Consolas"/>
+        </w:rPr>
+        <w:t>setTimeout</w:t>
+      </w:r>
+      <w:proofErr w:type="spellEnd"/>
+      <w:r>
+        <w:rPr>
+          <w:rFonts w:cs="Consolas"/>
+        </w:rPr>
+        <w:t xml:space="preserve">. The network loop occurs at a variable interval based on latency (described in a </w:t>
+      </w:r>
+      <w:hyperlink w:anchor="_Speed_Control" w:history="1">
+        <w:r>
+          <w:rPr>
+            <w:rStyle w:val="Hyperlink"/>
+            <w:rFonts w:cs="Consolas"/>
+          </w:rPr>
+          <w:t>later section</w:t>
+        </w:r>
+      </w:hyperlink>
+      <w:r>
+        <w:rPr>
+          <w:rFonts w:cs="Consolas"/>
+        </w:rPr>
+        <w:t xml:space="preserve">) using </w:t>
+      </w:r>
+      <w:proofErr w:type="spellStart"/>
+      <w:r>
+        <w:rPr>
+          <w:rFonts w:ascii="Consolas" w:hAnsi="Consolas" w:cs="Consolas"/>
+        </w:rPr>
+        <w:t>setInterval</w:t>
+      </w:r>
+      <w:proofErr w:type="spellEnd"/>
+      <w:r>
+        <w:rPr>
+          <w:rFonts w:cs="Consolas"/>
+        </w:rPr>
+        <w:t>.</w:t>
+      </w:r>
+      <w:r>
+        <w:rPr>
+          <w:rFonts w:cs="Consolas"/>
+        </w:rPr>
+        <w:t xml:space="preserve"> The network loop handles iteration of the current “turn,” whereas actual sending and receiving is done immediately when events fire. </w:t>
+      </w:r>
+    </w:p>
+    <w:p>
+      <w:pPr>
+        <w:rPr>
+          <w:rFonts w:cs="Consolas"/>
+        </w:rPr>
+      </w:pPr>
+      <w:r>
+        <w:rPr>
+          <w:rFonts w:cs="Consolas"/>
+          <w:noProof/>
+        </w:rPr>
+        <w:lastRenderedPageBreak/>
+        <mc:AlternateContent>
+          <mc:Choice Requires="wps">
+            <w:drawing>
+              <wp:anchor distT="0" distB="0" distL="114300" distR="114300" simplePos="0" relativeHeight="251698176" behindDoc="0" locked="0" layoutInCell="1" allowOverlap="1" wp14:anchorId="3D36DA05" wp14:editId="7C56C655">
+                <wp:simplePos x="0" y="0"/>
+                <wp:positionH relativeFrom="column">
+                  <wp:posOffset>2016267</wp:posOffset>
+                </wp:positionH>
+                <wp:positionV relativeFrom="paragraph">
+                  <wp:posOffset>756635</wp:posOffset>
+                </wp:positionV>
+                <wp:extent cx="687303" cy="1699895"/>
+                <wp:effectExtent l="7937" t="0" r="25718" b="25717"/>
+                <wp:wrapNone/>
+                <wp:docPr id="288" name="U-Turn Arrow 288"/>
+                <wp:cNvGraphicFramePr/>
+                <a:graphic xmlns:a="http://schemas.openxmlformats.org/drawingml/2006/main">
+                  <a:graphicData uri="http://schemas.microsoft.com/office/word/2010/wordprocessingShape">
+                    <wps:wsp>
+                      <wps:cNvSpPr/>
+                      <wps:spPr>
+                        <a:xfrm rot="5400000">
+                          <a:off x="0" y="0"/>
+                          <a:ext cx="687303" cy="1699895"/>
+                        </a:xfrm>
+                        <a:prstGeom prst="uturnArrow">
+                          <a:avLst>
+                            <a:gd name="adj1" fmla="val 0"/>
+                            <a:gd name="adj2" fmla="val 9913"/>
+                            <a:gd name="adj3" fmla="val 17376"/>
+                            <a:gd name="adj4" fmla="val 35911"/>
+                            <a:gd name="adj5" fmla="val 68634"/>
+                          </a:avLst>
+                        </a:prstGeom>
+                        <a:noFill/>
+                        <a:ln w="3175"/>
+                      </wps:spPr>
+                      <wps:style>
+                        <a:lnRef idx="2">
+                          <a:schemeClr val="accent1">
+                            <a:shade val="50000"/>
+                          </a:schemeClr>
+                        </a:lnRef>
+                        <a:fillRef idx="1">
+                          <a:schemeClr val="accent1"/>
+                        </a:fillRef>
+                        <a:effectRef idx="0">
+                          <a:schemeClr val="accent1"/>
+                        </a:effectRef>
+                        <a:fontRef idx="minor">
+                          <a:schemeClr val="lt1"/>
+                        </a:fontRef>
+                      </wps:style>
+                      <wps:bodyPr rot="0" spcFirstLastPara="0" vertOverflow="overflow" horzOverflow="overflow" vert="horz" wrap="square" lIns="91440" tIns="45720" rIns="91440" bIns="45720" numCol="1" spcCol="0" rtlCol="0" fromWordArt="0" anchor="ctr" anchorCtr="0" forceAA="0" compatLnSpc="1">
+                        <a:prstTxWarp prst="textNoShape">
+                          <a:avLst/>
+                        </a:prstTxWarp>
+                        <a:noAutofit/>
+                      </wps:bodyPr>
+                    </wps:wsp>
+                  </a:graphicData>
+                </a:graphic>
+                <wp14:sizeRelH relativeFrom="margin">
+                  <wp14:pctWidth>0</wp14:pctWidth>
+                </wp14:sizeRelH>
+                <wp14:sizeRelV relativeFrom="margin">
+                  <wp14:pctHeight>0</wp14:pctHeight>
+                </wp14:sizeRelV>
+              </wp:anchor>
+            </w:drawing>
+          </mc:Choice>
+          <mc:Fallback>
+            <w:pict>
+              <v:shape id="U-Turn Arrow 288" o:spid="_x0000_s1026" style="position:absolute;margin-left:158.75pt;margin-top:59.6pt;width:54.1pt;height:133.85pt;rotation:90;z-index:251698176;visibility:visible;mso-wrap-style:square;mso-width-percent:0;mso-height-percent:0;mso-wrap-distance-left:9pt;mso-wrap-distance-top:0;mso-wrap-distance-right:9pt;mso-wrap-distance-bottom:0;mso-position-horizontal:absolute;mso-position-horizontal-relative:text;mso-position-vertical:absolute;mso-position-vertical-relative:text;mso-width-percent:0;mso-height-percent:0;mso-width-relative:margin;mso-height-relative:margin;v-text-anchor:middle" coordsize="687303,1699895" o:gfxdata="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" path="m,1699895l,246817c,110504,110504,,246817,l372353,c508666,,619170,110504,619170,246817v,266821,1,533642,1,800463l687303,1047280r-68132,119426l551038,1047280r68133,l619171,246817c619171,110504,508667,,372354,l246817,c110504,,,110504,,246817l,1699895xe" filled="f" strokecolor="#243f60 [1604]" strokeweight=".25pt">
+                <v:path arrowok="t" o:connecttype="custom" o:connectlocs="0,1699895;0,246817;246817,0;372353,0;619170,246817;619171,1047280;687303,1047280;619171,1166706;551038,1047280;619171,1047280;619171,246817;372354,0;246817,0;0,246817;0,1699895" o:connectangles="0,0,0,0,0,0,0,0,0,0,0,0,0,0,0"/>
+              </v:shape>
+            </w:pict>
+          </mc:Fallback>
+        </mc:AlternateContent>
+      </w:r>
+      <w:r>
+        <w:rPr>
+          <w:rFonts w:cs="Consolas"/>
+        </w:rPr>
+        <w:t xml:space="preserve">This decoupled system means that there may not be any commands in any given processing frame. Command processing occurs </w:t>
+      </w:r>
+      <w:r>
+        <w:rPr>
+          <w:rFonts w:cs="Consolas"/>
+        </w:rPr>
+        <w:t>in the game loop. All commands for the current execution turn are processed, then stored in an internal archive (for replays, and syncing additional players if need be), and deleted from the command queue.</w:t>
+      </w:r>
+    </w:p>
+    <w:p>
+      <w:pPr>
+        <w:rPr>
+          <w:rFonts w:cs="Consolas"/>
+        </w:rPr>
+      </w:pPr>
+      <w:r>
+        <w:rPr>
+          <w:rFonts w:cs="Consolas"/>
+          <w:noProof/>
+        </w:rPr>
+        <mc:AlternateContent>
+          <mc:Choice Requires="wps">
+            <w:drawing>
+              <wp:anchor distT="0" distB="0" distL="114300" distR="114300" simplePos="0" relativeHeight="251721728" behindDoc="0" locked="0" layoutInCell="1" allowOverlap="1" wp14:anchorId="23982A60" wp14:editId="1F9E7008">
+                <wp:simplePos x="0" y="0"/>
+                <wp:positionH relativeFrom="column">
+                  <wp:posOffset>4941214</wp:posOffset>
+                </wp:positionH>
+                <wp:positionV relativeFrom="paragraph">
+                  <wp:posOffset>176446</wp:posOffset>
+                </wp:positionV>
+                <wp:extent cx="862330" cy="836061"/>
+                <wp:effectExtent l="0" t="5715" r="27305" b="27305"/>
+                <wp:wrapNone/>
+                <wp:docPr id="304" name="U-Turn Arrow 304"/>
+                <wp:cNvGraphicFramePr/>
+                <a:graphic xmlns:a="http://schemas.openxmlformats.org/drawingml/2006/main">
+                  <a:graphicData uri="http://schemas.microsoft.com/office/word/2010/wordprocessingShape">
+                    <wps:wsp>
+                      <wps:cNvSpPr/>
+                      <wps:spPr>
+                        <a:xfrm rot="5400000">
+                          <a:off x="0" y="0"/>
+                          <a:ext cx="862330" cy="836061"/>
+                        </a:xfrm>
+                        <a:prstGeom prst="uturnArrow">
+                          <a:avLst>
+                            <a:gd name="adj1" fmla="val 0"/>
+                            <a:gd name="adj2" fmla="val 9913"/>
+                            <a:gd name="adj3" fmla="val 17376"/>
+                            <a:gd name="adj4" fmla="val 35911"/>
+                            <a:gd name="adj5" fmla="val 97679"/>
+                          </a:avLst>
+                        </a:prstGeom>
+                        <a:ln w="3175"/>
+                      </wps:spPr>
+                      <wps:style>
+                        <a:lnRef idx="2">
+                          <a:schemeClr val="accent2"/>
+                        </a:lnRef>
+                        <a:fillRef idx="1">
+                          <a:schemeClr val="lt1"/>
+                        </a:fillRef>
+                        <a:effectRef idx="0">
+                          <a:schemeClr val="accent2"/>
+                        </a:effectRef>
+                        <a:fontRef idx="minor">
+                          <a:schemeClr val="dk1"/>
+                        </a:fontRef>
+                      </wps:style>
+                      <wps:bodyPr rot="0" spcFirstLastPara="0" vertOverflow="overflow" horzOverflow="overflow" vert="horz" wrap="square" lIns="91440" tIns="45720" rIns="91440" bIns="45720" numCol="1" spcCol="0" rtlCol="0" fromWordArt="0" anchor="ctr" anchorCtr="0" forceAA="0" compatLnSpc="1">
+                        <a:prstTxWarp prst="textNoShape">
+                          <a:avLst/>
+                        </a:prstTxWarp>
+                        <a:noAutofit/>
+                      </wps:bodyPr>
+                    </wps:wsp>
+                  </a:graphicData>
+                </a:graphic>
+                <wp14:sizeRelH relativeFrom="margin">
+                  <wp14:pctWidth>0</wp14:pctWidth>
+                </wp14:sizeRelH>
+                <wp14:sizeRelV relativeFrom="margin">
+                  <wp14:pctHeight>0</wp14:pctHeight>
+                </wp14:sizeRelV>
+              </wp:anchor>
+            </w:drawing>
+          </mc:Choice>
+          <mc:Fallback>
+            <w:pict>
+              <v:shape id="U-Turn Arrow 304" o:spid="_x0000_s1026" style="position:absolute;margin-left:389.05pt;margin-top:13.9pt;width:67.9pt;height:65.85pt;rotation:90;z-index:251721728;visibility:visible;mso-wrap-style:square;mso-width-percent:0;mso-height-percent:0;mso-wrap-distance-left:9pt;mso-wrap-distance-top:0;mso-wrap-distance-right:9pt;mso-wrap-distance-bottom:0;mso-position-horizontal:absolute;mso-position-horizontal-relative:text;mso-position-vertical:absolute;mso-position-vertical-relative:text;mso-width-percent:0;mso-height-percent:0;mso-width-relative:margin;mso-height-relative:margin;v-text-anchor:middle" coordsize="862330,836061" o:gfxdata="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" path="m,836061l,300238c,134421,134421,,300238,l479213,c645030,,779451,134421,779451,300238r,371144l862330,671382,779451,816656,696573,671382r82878,l779451,300238c779451,134421,645030,,479213,l300238,c134421,,,134421,,300238l,836061xe" fillcolor="white [3201]" strokecolor="#c0504d [3205]" strokeweight=".25pt">
+                <v:path arrowok="t" o:connecttype="custom" o:connectlocs="0,836061;0,300238;300238,0;479213,0;779451,300238;779451,671382;862330,671382;779451,816656;696573,671382;779451,671382;779451,300238;479213,0;300238,0;0,300238;0,836061" o:connectangles="0,0,0,0,0,0,0,0,0,0,0,0,0,0,0"/>
+              </v:shape>
+            </w:pict>
+          </mc:Fallback>
+        </mc:AlternateContent>
+      </w:r>
+      <w:r>
+        <w:rPr>
+          <w:noProof/>
+        </w:rPr>
+        <mc:AlternateContent>
+          <mc:Choice Requires="wps">
+            <w:drawing>
+              <wp:anchor distT="0" distB="0" distL="114300" distR="114300" simplePos="0" relativeHeight="251729920" behindDoc="0" locked="0" layoutInCell="1" allowOverlap="1" wp14:anchorId="1C3C9D81" wp14:editId="5C7312FC">
+                <wp:simplePos x="0" y="0"/>
+                <wp:positionH relativeFrom="column">
+                  <wp:posOffset>3927475</wp:posOffset>
+                </wp:positionH>
+                <wp:positionV relativeFrom="paragraph">
+                  <wp:posOffset>786765</wp:posOffset>
+                </wp:positionV>
+                <wp:extent cx="1026160" cy="1403985"/>
+                <wp:effectExtent l="0" t="0" r="21590" b="25400"/>
+                <wp:wrapNone/>
+                <wp:docPr id="294" name="Text Box 2"/>
+                <wp:cNvGraphicFramePr>
+                  <a:graphicFrameLocks xmlns:a="http://schemas.openxmlformats.org/drawingml/2006/main"/>
+                </wp:cNvGraphicFramePr>
+                <a:graphic xmlns:a="http://schemas.openxmlformats.org/drawingml/2006/main">
+                  <a:graphicData uri="http://schemas.microsoft.com/office/word/2010/wordprocessingShape">
+                    <wps:wsp>
+                      <wps:cNvSpPr txBox="1">
+                        <a:spLocks noChangeArrowheads="1"/>
+                      </wps:cNvSpPr>
+                      <wps:spPr bwMode="auto">
+                        <a:xfrm>
+                          <a:off x="0" y="0"/>
+                          <a:ext cx="1026160" cy="1403985"/>
+                        </a:xfrm>
+                        <a:prstGeom prst="rect">
+                          <a:avLst/>
+                        </a:prstGeom>
+                        <a:ln w="19050">
+                          <a:headEnd/>
+                          <a:tailEnd/>
+                        </a:ln>
+                      </wps:spPr>
+                      <wps:style>
+                        <a:lnRef idx="2">
+                          <a:schemeClr val="accent2"/>
+                        </a:lnRef>
+                        <a:fillRef idx="1">
+                          <a:schemeClr val="lt1"/>
+                        </a:fillRef>
+                        <a:effectRef idx="0">
+                          <a:schemeClr val="accent2"/>
+                        </a:effectRef>
+                        <a:fontRef idx="minor">
+                          <a:schemeClr val="dk1"/>
+                        </a:fontRef>
+                      </wps:style>
+                      <wps:txbx>
+                        <w:txbxContent>
+                          <w:p>
+                            <w:pPr>
+                              <w:spacing w:after="0"/>
+                              <w:rPr>
+                                <w:rFonts w:ascii="Consolas" w:hAnsi="Consolas" w:cs="Consolas"/>
+                              </w:rPr>
+                            </w:pPr>
+                            <w:r>
+                              <w:rPr>
+                                <w:rFonts w:ascii="Consolas" w:hAnsi="Consolas" w:cs="Consolas"/>
+                              </w:rPr>
+                              <w:t>send</w:t>
+                            </w:r>
+                            <w:r>
+                              <w:rPr>
+                                <w:rFonts w:ascii="Consolas" w:hAnsi="Consolas" w:cs="Consolas"/>
+                              </w:rPr>
+                              <w:t>(data)</w:t>
+                            </w:r>
+                          </w:p>
+                        </w:txbxContent>
+                      </wps:txbx>
+                      <wps:bodyPr rot="0" vert="horz" wrap="square" lIns="91440" tIns="45720" rIns="91440" bIns="45720" anchor="t" anchorCtr="0">
+                        <a:spAutoFit/>
+                      </wps:bodyPr>
+                    </wps:wsp>
+                  </a:graphicData>
+                </a:graphic>
+                <wp14:sizeRelH relativeFrom="margin">
+                  <wp14:pctWidth>0</wp14:pctWidth>
+                </wp14:sizeRelH>
+                <wp14:sizeRelV relativeFrom="margin">
+                  <wp14:pctHeight>20000</wp14:pctHeight>
+                </wp14:sizeRelV>
+              </wp:anchor>
+            </w:drawing>
+          </mc:Choice>
+          <mc:Fallback>
+            <w:pict>
+              <v:shape id="_x0000_s1044" type="#_x0000_t202" style="position:absolute;margin-left:309.25pt;margin-top:61.95pt;width:80.8pt;height:110.55pt;z-index:251729920;visibility:visible;mso-wrap-style:square;mso-width-percent:0;mso-height-percent:200;mso-wrap-distance-left:9pt;mso-wrap-distance-top:0;mso-wrap-distance-right:9pt;mso-wrap-distance-bottom:0;mso-position-horizontal:absolute;mso-position-horizontal-relative:text;mso-position-vertical:absolute;mso-position-vertical-relative:text;mso-width-percent:0;mso-height-percent:200;mso-width-relative:margin;mso-height-relative:margin;v-text-anchor:top" o:gfxdata="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" fillcolor="white [3201]" strokecolor="#c0504d [3205]" strokeweight="1.5pt">
+                <v:textbox style="mso-fit-shape-to-text:t">
+                  <w:txbxContent>
+                    <w:p>
+                      <w:pPr>
+                        <w:spacing w:after="0"/>
+                        <w:rPr>
+                          <w:rFonts w:ascii="Consolas" w:hAnsi="Consolas" w:cs="Consolas"/>
+                        </w:rPr>
+                      </w:pPr>
+                      <w:r>
+                        <w:rPr>
+                          <w:rFonts w:ascii="Consolas" w:hAnsi="Consolas" w:cs="Consolas"/>
+                        </w:rPr>
+                        <w:t>send</w:t>
+                      </w:r>
+                      <w:r>
+                        <w:rPr>
+                          <w:rFonts w:ascii="Consolas" w:hAnsi="Consolas" w:cs="Consolas"/>
+                        </w:rPr>
+                        <w:t>(data)</w:t>
+                      </w:r>
+                    </w:p>
+                  </w:txbxContent>
+                </v:textbox>
+              </v:shape>
+            </w:pict>
+          </mc:Fallback>
+        </mc:AlternateContent>
+      </w:r>
+      <w:r>
+        <w:rPr>
+          <w:noProof/>
+        </w:rPr>
+        <mc:AlternateContent>
+          <mc:Choice Requires="wps">
+            <w:drawing>
+              <wp:anchor distT="0" distB="0" distL="114300" distR="114300" simplePos="0" relativeHeight="251704320" behindDoc="0" locked="0" layoutInCell="1" allowOverlap="1" wp14:anchorId="45AC456F" wp14:editId="7CF07EC6">
+                <wp:simplePos x="0" y="0"/>
+                <wp:positionH relativeFrom="column">
+                  <wp:posOffset>3796665</wp:posOffset>
+                </wp:positionH>
+                <wp:positionV relativeFrom="paragraph">
+                  <wp:posOffset>86995</wp:posOffset>
+                </wp:positionV>
+                <wp:extent cx="1156970" cy="1403985"/>
+                <wp:effectExtent l="0" t="0" r="24130" b="25400"/>
+                <wp:wrapNone/>
+                <wp:docPr id="291" name="Text Box 2"/>
+                <wp:cNvGraphicFramePr>
+                  <a:graphicFrameLocks xmlns:a="http://schemas.openxmlformats.org/drawingml/2006/main"/>
+                </wp:cNvGraphicFramePr>
+                <a:graphic xmlns:a="http://schemas.openxmlformats.org/drawingml/2006/main">
+                  <a:graphicData uri="http://schemas.microsoft.com/office/word/2010/wordprocessingShape">
+                    <wps:wsp>
+                      <wps:cNvSpPr txBox="1">
+                        <a:spLocks noChangeArrowheads="1"/>
+                      </wps:cNvSpPr>
+                      <wps:spPr bwMode="auto">
+                        <a:xfrm>
+                          <a:off x="0" y="0"/>
+                          <a:ext cx="1156970" cy="1403985"/>
+                        </a:xfrm>
+                        <a:prstGeom prst="rect">
+                          <a:avLst/>
+                        </a:prstGeom>
+                        <a:ln w="19050">
+                          <a:headEnd/>
+                          <a:tailEnd/>
+                        </a:ln>
+                      </wps:spPr>
+                      <wps:style>
+                        <a:lnRef idx="2">
+                          <a:schemeClr val="accent2"/>
+                        </a:lnRef>
+                        <a:fillRef idx="1">
+                          <a:schemeClr val="lt1"/>
+                        </a:fillRef>
+                        <a:effectRef idx="0">
+                          <a:schemeClr val="accent2"/>
+                        </a:effectRef>
+                        <a:fontRef idx="minor">
+                          <a:schemeClr val="dk1"/>
+                        </a:fontRef>
+                      </wps:style>
+                      <wps:txbx>
+                        <w:txbxContent>
+                          <w:p>
+                            <w:pPr>
+                              <w:spacing w:after="0"/>
+                              <w:rPr>
+                                <w:rFonts w:ascii="Consolas" w:hAnsi="Consolas" w:cs="Consolas"/>
+                              </w:rPr>
+                            </w:pPr>
+                            <w:proofErr w:type="spellStart"/>
+                            <w:r>
+                              <w:rPr>
+                                <w:rFonts w:ascii="Consolas" w:hAnsi="Consolas" w:cs="Consolas"/>
+                              </w:rPr>
+                              <w:t>onRecv</w:t>
+                            </w:r>
+                            <w:proofErr w:type="spellEnd"/>
+                            <w:r>
+                              <w:rPr>
+                                <w:rFonts w:ascii="Consolas" w:hAnsi="Consolas" w:cs="Consolas"/>
+                              </w:rPr>
+                              <w:t>(data)</w:t>
+                            </w:r>
+                          </w:p>
+                        </w:txbxContent>
+                      </wps:txbx>
+                      <wps:bodyPr rot="0" vert="horz" wrap="square" lIns="91440" tIns="45720" rIns="91440" bIns="45720" anchor="t" anchorCtr="0">
+                        <a:spAutoFit/>
+                      </wps:bodyPr>
+                    </wps:wsp>
+                  </a:graphicData>
+                </a:graphic>
+                <wp14:sizeRelH relativeFrom="margin">
+                  <wp14:pctWidth>0</wp14:pctWidth>
+                </wp14:sizeRelH>
+                <wp14:sizeRelV relativeFrom="margin">
+                  <wp14:pctHeight>20000</wp14:pctHeight>
+                </wp14:sizeRelV>
+              </wp:anchor>
+            </w:drawing>
+          </mc:Choice>
+          <mc:Fallback>
+            <w:pict>
+              <v:shape id="_x0000_s1045" type="#_x0000_t202" style="position:absolute;margin-left:298.95pt;margin-top:6.85pt;width:91.1pt;height:110.55pt;z-index:251704320;visibility:visible;mso-wrap-style:square;mso-width-percent:0;mso-height-percent:200;mso-wrap-distance-left:9pt;mso-wrap-distance-top:0;mso-wrap-distance-right:9pt;mso-wrap-distance-bottom:0;mso-position-horizontal:absolute;mso-position-horizontal-relative:text;mso-position-vertical:absolute;mso-position-vertical-relative:text;mso-width-percent:0;mso-height-percent:200;mso-width-relative:margin;mso-height-relative:margin;v-text-anchor:top" o:gfxdata="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" fillcolor="white [3201]" strokecolor="#c0504d [3205]" strokeweight="1.5pt">
+                <v:textbox style="mso-fit-shape-to-text:t">
+                  <w:txbxContent>
+                    <w:p>
+                      <w:pPr>
+                        <w:spacing w:after="0"/>
+                        <w:rPr>
+                          <w:rFonts w:ascii="Consolas" w:hAnsi="Consolas" w:cs="Consolas"/>
+                        </w:rPr>
+                      </w:pPr>
+                      <w:proofErr w:type="spellStart"/>
+                      <w:r>
+                        <w:rPr>
+                          <w:rFonts w:ascii="Consolas" w:hAnsi="Consolas" w:cs="Consolas"/>
+                        </w:rPr>
+                        <w:t>onRecv</w:t>
+                      </w:r>
+                      <w:proofErr w:type="spellEnd"/>
+                      <w:r>
+                        <w:rPr>
+                          <w:rFonts w:ascii="Consolas" w:hAnsi="Consolas" w:cs="Consolas"/>
+                        </w:rPr>
+                        <w:t>(data)</w:t>
+                      </w:r>
+                    </w:p>
+                  </w:txbxContent>
+                </v:textbox>
+              </v:shape>
+            </w:pict>
+          </mc:Fallback>
+        </mc:AlternateContent>
+      </w:r>
+      <w:r>
+        <w:rPr>
+          <w:rFonts w:cs="Consolas"/>
+          <w:noProof/>
+        </w:rPr>
+        <mc:AlternateContent>
+          <mc:Choice Requires="wps">
+            <w:drawing>
+              <wp:anchor distT="0" distB="0" distL="114300" distR="114300" simplePos="0" relativeHeight="251657214" behindDoc="0" locked="0" layoutInCell="1" allowOverlap="1" wp14:anchorId="313C6EC3" wp14:editId="7671F9FD">
+                <wp:simplePos x="0" y="0"/>
+                <wp:positionH relativeFrom="column">
+                  <wp:posOffset>2033905</wp:posOffset>
+                </wp:positionH>
+                <wp:positionV relativeFrom="paragraph">
+                  <wp:posOffset>226695</wp:posOffset>
+                </wp:positionV>
+                <wp:extent cx="2126615" cy="560070"/>
+                <wp:effectExtent l="38100" t="0" r="26035" b="87630"/>
+                <wp:wrapNone/>
+                <wp:docPr id="293" name="Straight Arrow Connector 293"/>
+                <wp:cNvGraphicFramePr/>
+                <a:graphic xmlns:a="http://schemas.openxmlformats.org/drawingml/2006/main">
+                  <a:graphicData uri="http://schemas.microsoft.com/office/word/2010/wordprocessingShape">
+                    <wps:wsp>
+                      <wps:cNvCnPr/>
+                      <wps:spPr>
+                        <a:xfrm flipH="1">
+                          <a:off x="0" y="0"/>
+                          <a:ext cx="2126615" cy="560070"/>
+                        </a:xfrm>
+                        <a:prstGeom prst="straightConnector1">
+                          <a:avLst/>
+                        </a:prstGeom>
+                        <a:ln>
+                          <a:tailEnd type="arrow"/>
+                        </a:ln>
+                      </wps:spPr>
+                      <wps:style>
+                        <a:lnRef idx="1">
+                          <a:schemeClr val="accent2"/>
+                        </a:lnRef>
+                        <a:fillRef idx="0">
+                          <a:schemeClr val="accent2"/>
+                        </a:fillRef>
+                        <a:effectRef idx="0">
+                          <a:schemeClr val="accent2"/>
+                        </a:effectRef>
+                        <a:fontRef idx="minor">
+                          <a:schemeClr val="tx1"/>
+                        </a:fontRef>
+                      </wps:style>
+                      <wps:bodyPr/>
+                    </wps:wsp>
+                  </a:graphicData>
+                </a:graphic>
+                <wp14:sizeRelH relativeFrom="margin">
+                  <wp14:pctWidth>0</wp14:pctWidth>
+                </wp14:sizeRelH>
+                <wp14:sizeRelV relativeFrom="margin">
+                  <wp14:pctHeight>0</wp14:pctHeight>
+                </wp14:sizeRelV>
+              </wp:anchor>
+            </w:drawing>
+          </mc:Choice>
+          <mc:Fallback>
+            <w:pict>
+              <v:shapetype id="_x0000_t32" coordsize="21600,21600" o:spt="32" o:oned="t" path="m,l21600,21600e" filled="f">
+                <v:path arrowok="t" fillok="f" o:connecttype="none"/>
+                <o:lock v:ext="edit" shapetype="t"/>
+              </v:shapetype>
+              <v:shape id="Straight Arrow Connector 293" o:spid="_x0000_s1026" type="#_x0000_t32" style="position:absolute;margin-left:160.15pt;margin-top:17.85pt;width:167.45pt;height:44.1pt;flip:x;z-index:251657214;visibility:visible;mso-wrap-style:square;mso-width-percent:0;mso-height-percent:0;mso-wrap-distance-left:9pt;mso-wrap-distance-top:0;mso-wrap-distance-right:9pt;mso-wrap-distance-bottom:0;mso-position-horizontal:absolute;mso-position-horizontal-relative:text;mso-position-vertical:absolute;mso-position-vertical-relative:text;mso-width-percent:0;mso-height-percent:0;mso-width-relative:margin;mso-height-relative:margin" o:gfxdata="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" strokecolor="#bc4542 [3045]">
+                <v:stroke endarrow="open"/>
+              </v:shape>
+            </w:pict>
+          </mc:Fallback>
+        </mc:AlternateContent>
+      </w:r>
+      <w:r>
+        <w:rPr>
+          <w:rFonts w:cs="Consolas"/>
+        </w:rPr>
+        <mc:AlternateContent>
+          <mc:Choice Requires="wps">
+            <w:drawing>
+              <wp:anchor distT="0" distB="0" distL="114300" distR="114300" simplePos="0" relativeHeight="251713536" behindDoc="0" locked="0" layoutInCell="1" allowOverlap="1" wp14:anchorId="0D90663C" wp14:editId="77AEC111">
+                <wp:simplePos x="0" y="0"/>
+                <wp:positionH relativeFrom="column">
+                  <wp:posOffset>1665514</wp:posOffset>
+                </wp:positionH>
+                <wp:positionV relativeFrom="paragraph">
+                  <wp:posOffset>194453</wp:posOffset>
+                </wp:positionV>
+                <wp:extent cx="1389380" cy="1699895"/>
+                <wp:effectExtent l="0" t="2858" r="17463" b="17462"/>
+                <wp:wrapNone/>
+                <wp:docPr id="299" name="U-Turn Arrow 299"/>
+                <wp:cNvGraphicFramePr/>
+                <a:graphic xmlns:a="http://schemas.openxmlformats.org/drawingml/2006/main">
+                  <a:graphicData uri="http://schemas.microsoft.com/office/word/2010/wordprocessingShape">
+                    <wps:wsp>
+                      <wps:cNvSpPr/>
+                      <wps:spPr>
+                        <a:xfrm rot="5400000">
+                          <a:off x="0" y="0"/>
+                          <a:ext cx="1389380" cy="1699895"/>
+                        </a:xfrm>
+                        <a:prstGeom prst="uturnArrow">
+                          <a:avLst>
+                            <a:gd name="adj1" fmla="val 0"/>
+                            <a:gd name="adj2" fmla="val 4698"/>
+                            <a:gd name="adj3" fmla="val 9143"/>
+                            <a:gd name="adj4" fmla="val 18533"/>
+                            <a:gd name="adj5" fmla="val 68634"/>
+                          </a:avLst>
+                        </a:prstGeom>
+                        <a:noFill/>
+                        <a:ln w="3175"/>
+                      </wps:spPr>
+                      <wps:style>
+                        <a:lnRef idx="2">
+                          <a:schemeClr val="accent1">
+                            <a:shade val="50000"/>
+                          </a:schemeClr>
+                        </a:lnRef>
+                        <a:fillRef idx="1">
+                          <a:schemeClr val="accent1"/>
+                        </a:fillRef>
+                        <a:effectRef idx="0">
+                          <a:schemeClr val="accent1"/>
+                        </a:effectRef>
+                        <a:fontRef idx="minor">
+                          <a:schemeClr val="lt1"/>
+                        </a:fontRef>
+                      </wps:style>
+                      <wps:bodyPr rot="0" spcFirstLastPara="0" vertOverflow="overflow" horzOverflow="overflow" vert="horz" wrap="square" lIns="91440" tIns="45720" rIns="91440" bIns="45720" numCol="1" spcCol="0" rtlCol="0" fromWordArt="0" anchor="ctr" anchorCtr="0" forceAA="0" compatLnSpc="1">
+                        <a:prstTxWarp prst="textNoShape">
+                          <a:avLst/>
+                        </a:prstTxWarp>
+                        <a:noAutofit/>
+                      </wps:bodyPr>
+                    </wps:wsp>
+                  </a:graphicData>
+                </a:graphic>
+                <wp14:sizeRelH relativeFrom="margin">
+                  <wp14:pctWidth>0</wp14:pctWidth>
+                </wp14:sizeRelH>
+                <wp14:sizeRelV relativeFrom="margin">
+                  <wp14:pctHeight>0</wp14:pctHeight>
+                </wp14:sizeRelV>
+              </wp:anchor>
+            </w:drawing>
+          </mc:Choice>
+          <mc:Fallback>
+            <w:pict>
+              <v:shape id="U-Turn Arrow 299" o:spid="_x0000_s1026" style="position:absolute;margin-left:131.15pt;margin-top:15.3pt;width:109.4pt;height:133.85pt;rotation:90;z-index:251713536;visibility:visible;mso-wrap-style:square;mso-width-percent:0;mso-height-percent:0;mso-wrap-distance-left:9pt;mso-wrap-distance-top:0;mso-wrap-distance-right:9pt;mso-wrap-distance-bottom:0;mso-position-horizontal:absolute;mso-position-horizontal-relative:text;mso-position-vertical:absolute;mso-position-vertical-relative:text;mso-width-percent:0;mso-height-percent:0;mso-width-relative:margin;mso-height-relative:margin;v-text-anchor:middle" coordsize="1389380,1699895" o:gfxdata="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" path="m,1699895l,257494c,115284,115284,,257494,r809119,c1208823,,1324107,115284,1324107,257494r,782181l1389380,1039675r-65273,127031l1258834,1039675r65273,l1324107,257494c1324107,115284,1208823,,1066613,l257494,c115284,,,115284,,257494l,1699895xe" filled="f" strokecolor="#243f60 [1604]" strokeweight=".25pt">
+                <v:path arrowok="t" o:connecttype="custom" o:connectlocs="0,1699895;0,257494;257494,0;1066613,0;1324107,257494;1324107,1039675;1389380,1039675;1324107,1166706;1258834,1039675;1324107,1039675;1324107,257494;1066613,0;257494,0;0,257494;0,1699895" o:connectangles="0,0,0,0,0,0,0,0,0,0,0,0,0,0,0"/>
+              </v:shape>
+            </w:pict>
+          </mc:Fallback>
+        </mc:AlternateContent>
+      </w:r>
+      <w:r>
+        <w:rPr>
+          <w:rFonts w:cs="Consolas"/>
+          <w:noProof/>
+        </w:rPr>
+        <mc:AlternateContent>
+          <mc:Choice Requires="wps">
+            <w:drawing>
+              <wp:anchor distT="0" distB="0" distL="114300" distR="114300" simplePos="0" relativeHeight="251696128" behindDoc="0" locked="0" layoutInCell="1" allowOverlap="1" wp14:anchorId="0631AF00" wp14:editId="3B13565C">
+                <wp:simplePos x="0" y="0"/>
+                <wp:positionH relativeFrom="column">
+                  <wp:posOffset>541176</wp:posOffset>
+                </wp:positionH>
+                <wp:positionV relativeFrom="paragraph">
+                  <wp:posOffset>255102</wp:posOffset>
+                </wp:positionV>
+                <wp:extent cx="970280" cy="298579"/>
+                <wp:effectExtent l="0" t="0" r="20320" b="25400"/>
+                <wp:wrapNone/>
+                <wp:docPr id="1" name="Text Box 2"/>
+                <wp:cNvGraphicFramePr>
+                  <a:graphicFrameLocks xmlns:a="http://schemas.openxmlformats.org/drawingml/2006/main"/>
+                </wp:cNvGraphicFramePr>
+                <a:graphic xmlns:a="http://schemas.openxmlformats.org/drawingml/2006/main">
+                  <a:graphicData uri="http://schemas.microsoft.com/office/word/2010/wordprocessingShape">
+                    <wps:wsp>
+                      <wps:cNvSpPr txBox="1">
+                        <a:spLocks noChangeArrowheads="1"/>
+                      </wps:cNvSpPr>
+                      <wps:spPr bwMode="auto">
+                        <a:xfrm>
+                          <a:off x="0" y="0"/>
+                          <a:ext cx="970280" cy="298579"/>
+                        </a:xfrm>
+                        <a:prstGeom prst="rect">
+                          <a:avLst/>
+                        </a:prstGeom>
+                        <a:ln>
+                          <a:headEnd/>
+                          <a:tailEnd/>
+                        </a:ln>
+                      </wps:spPr>
+                      <wps:style>
+                        <a:lnRef idx="2">
+                          <a:schemeClr val="accent1"/>
+                        </a:lnRef>
+                        <a:fillRef idx="1">
+                          <a:schemeClr val="lt1"/>
+                        </a:fillRef>
+                        <a:effectRef idx="0">
+                          <a:schemeClr val="accent1"/>
+                        </a:effectRef>
+                        <a:fontRef idx="minor">
+                          <a:schemeClr val="dk1"/>
+                        </a:fontRef>
+                      </wps:style>
+                      <wps:txbx>
+                        <w:txbxContent>
+                          <w:p>
+                            <w:pPr>
+                              <w:spacing w:after="0"/>
+                              <w:rPr>
+                                <w:b/>
+                              </w:rPr>
+                            </w:pPr>
+                            <w:r>
+                              <w:rPr>
+                                <w:b/>
+                              </w:rPr>
+                              <w:t>Game Loop</w:t>
+                            </w:r>
+                          </w:p>
+                        </w:txbxContent>
+                      </wps:txbx>
+                      <wps:bodyPr rot="0" vert="horz" wrap="square" lIns="91440" tIns="45720" rIns="91440" bIns="45720" anchor="ctr" anchorCtr="0">
+                        <a:noAutofit/>
+                      </wps:bodyPr>
+                    </wps:wsp>
+                  </a:graphicData>
+                </a:graphic>
+                <wp14:sizeRelH relativeFrom="margin">
+                  <wp14:pctWidth>0</wp14:pctWidth>
+                </wp14:sizeRelH>
+                <wp14:sizeRelV relativeFrom="margin">
+                  <wp14:pctHeight>0</wp14:pctHeight>
+                </wp14:sizeRelV>
+              </wp:anchor>
+            </w:drawing>
+          </mc:Choice>
+          <mc:Fallback>
+            <w:pict>
+              <v:shape id="_x0000_s1046" type="#_x0000_t202" style="position:absolute;margin-left:42.6pt;margin-top:20.1pt;width:76.4pt;height:23.5pt;z-index:251696128;visibility:visible;mso-wrap-style:square;mso-width-percent:0;mso-height-percent:0;mso-wrap-distance-left:9pt;mso-wrap-distance-top:0;mso-wrap-distance-right:9pt;mso-wrap-distance-bottom:0;mso-position-horizontal:absolute;mso-position-horizontal-relative:text;mso-position-vertical:absolute;mso-position-vertical-relative:text;mso-width-percent:0;mso-height-percent:0;mso-width-relative:margin;mso-height-relative:margin;v-text-anchor:middle" o:gfxdata="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" fillcolor="white [3201]" strokecolor="#4f81bd [3204]" strokeweight="2pt">
+                <v:textbox>
+                  <w:txbxContent>
+                    <w:p>
+                      <w:pPr>
+                        <w:spacing w:after="0"/>
+                        <w:rPr>
+                          <w:b/>
+                        </w:rPr>
+                      </w:pPr>
+                      <w:r>
+                        <w:rPr>
+                          <w:b/>
+                        </w:rPr>
+                        <w:t>Game Loop</w:t>
+                      </w:r>
+                    </w:p>
+                  </w:txbxContent>
+                </v:textbox>
+              </v:shape>
+            </w:pict>
+          </mc:Fallback>
+        </mc:AlternateContent>
+      </w:r>
+      <w:r>
+        <w:rPr>
+          <w:rFonts w:cs="Consolas"/>
+          <w:noProof/>
+        </w:rPr>
+        <mc:AlternateContent>
+          <mc:Choice Requires="wps">
+            <w:drawing>
+              <wp:anchor distT="0" distB="0" distL="114300" distR="114300" simplePos="0" relativeHeight="251702272" behindDoc="0" locked="0" layoutInCell="1" allowOverlap="1" wp14:anchorId="6FE4EC93" wp14:editId="3C54A57C">
+                <wp:simplePos x="0" y="0"/>
+                <wp:positionH relativeFrom="column">
+                  <wp:posOffset>94860</wp:posOffset>
+                </wp:positionH>
+                <wp:positionV relativeFrom="paragraph">
+                  <wp:posOffset>126029</wp:posOffset>
+                </wp:positionV>
+                <wp:extent cx="672841" cy="1117600"/>
+                <wp:effectExtent l="6033" t="0" r="19367" b="19368"/>
+                <wp:wrapNone/>
+                <wp:docPr id="290" name="U-Turn Arrow 290"/>
+                <wp:cNvGraphicFramePr/>
+                <a:graphic xmlns:a="http://schemas.openxmlformats.org/drawingml/2006/main">
+                  <a:graphicData uri="http://schemas.microsoft.com/office/word/2010/wordprocessingShape">
+                    <wps:wsp>
+                      <wps:cNvSpPr/>
+                      <wps:spPr>
+                        <a:xfrm rot="5400000" flipH="1" flipV="1">
+                          <a:off x="0" y="0"/>
+                          <a:ext cx="672841" cy="1117600"/>
+                        </a:xfrm>
+                        <a:prstGeom prst="uturnArrow">
+                          <a:avLst>
+                            <a:gd name="adj1" fmla="val 0"/>
+                            <a:gd name="adj2" fmla="val 9913"/>
+                            <a:gd name="adj3" fmla="val 17376"/>
+                            <a:gd name="adj4" fmla="val 35911"/>
+                            <a:gd name="adj5" fmla="val 58615"/>
+                          </a:avLst>
+                        </a:prstGeom>
+                        <a:noFill/>
+                        <a:ln w="3175"/>
+                      </wps:spPr>
+                      <wps:style>
+                        <a:lnRef idx="2">
+                          <a:schemeClr val="accent1">
+                            <a:shade val="50000"/>
+                          </a:schemeClr>
+                        </a:lnRef>
+                        <a:fillRef idx="1">
+                          <a:schemeClr val="accent1"/>
+                        </a:fillRef>
+                        <a:effectRef idx="0">
+                          <a:schemeClr val="accent1"/>
+                        </a:effectRef>
+                        <a:fontRef idx="minor">
+                          <a:schemeClr val="lt1"/>
+                        </a:fontRef>
+                      </wps:style>
+                      <wps:bodyPr rot="0" spcFirstLastPara="0" vertOverflow="overflow" horzOverflow="overflow" vert="horz" wrap="square" lIns="91440" tIns="45720" rIns="91440" bIns="45720" numCol="1" spcCol="0" rtlCol="0" fromWordArt="0" anchor="ctr" anchorCtr="0" forceAA="0" compatLnSpc="1">
+                        <a:prstTxWarp prst="textNoShape">
+                          <a:avLst/>
+                        </a:prstTxWarp>
+                        <a:noAutofit/>
+                      </wps:bodyPr>
+                    </wps:wsp>
+                  </a:graphicData>
+                </a:graphic>
+                <wp14:sizeRelH relativeFrom="margin">
+                  <wp14:pctWidth>0</wp14:pctWidth>
+                </wp14:sizeRelH>
+                <wp14:sizeRelV relativeFrom="margin">
+                  <wp14:pctHeight>0</wp14:pctHeight>
+                </wp14:sizeRelV>
+              </wp:anchor>
+            </w:drawing>
+          </mc:Choice>
+          <mc:Fallback>
+            <w:pict>
+              <v:shape id="U-Turn Arrow 290" o:spid="_x0000_s1026" style="position:absolute;margin-left:7.45pt;margin-top:9.9pt;width:53pt;height:88pt;rotation:90;flip:x y;z-index:251702272;visibility:visible;mso-wrap-style:square;mso-width-percent:0;mso-height-percent:0;mso-wrap-distance-left:9pt;mso-wrap-distance-top:0;mso-wrap-distance-right:9pt;mso-wrap-distance-bottom:0;mso-position-horizontal:absolute;mso-position-horizontal-relative:text;mso-position-vertical:absolute;mso-position-vertical-relative:text;mso-width-percent:0;mso-height-percent:0;mso-width-relative:margin;mso-height-relative:margin;v-text-anchor:middle" coordsize="672841,1117600" o:gfxdata="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" path="m,1117600l,241624c,108179,108179,,241624,l364518,c497963,,606142,108179,606142,241624r,296544l672841,538168,606142,655081,539444,538168r66698,l606142,241624c606142,108179,497963,,364518,l241624,c108179,,,108179,,241624r,875976xe" filled="f" strokecolor="#243f60 [1604]" strokeweight=".25pt">
+                <v:path arrowok="t" o:connecttype="custom" o:connectlocs="0,1117600;0,241624;241624,0;364518,0;606142,241624;606142,538168;672841,538168;606142,655081;539444,538168;606142,538168;606142,241624;364518,0;241624,0;0,241624;0,1117600" o:connectangles="0,0,0,0,0,0,0,0,0,0,0,0,0,0,0"/>
+              </v:shape>
+            </w:pict>
+          </mc:Fallback>
+        </mc:AlternateContent>
+      </w:r>
+    </w:p>
+    <w:p>
+      <w:pPr>
+        <w:rPr>
+          <w:rFonts w:cs="Consolas"/>
+        </w:rPr>
+      </w:pPr>
+      <w:r>
+        <w:rPr>
+          <w:rFonts w:cs="Consolas"/>
+          <w:noProof/>
+        </w:rPr>
+        <mc:AlternateContent>
+          <mc:Choice Requires="wps">
+            <w:drawing>
+              <wp:anchor distT="0" distB="0" distL="114300" distR="114300" simplePos="0" relativeHeight="251728896" behindDoc="0" locked="0" layoutInCell="1" allowOverlap="1" wp14:anchorId="5C7F9656" wp14:editId="25B74DD1">
+                <wp:simplePos x="0" y="0"/>
+                <wp:positionH relativeFrom="column">
+                  <wp:posOffset>4953532</wp:posOffset>
+                </wp:positionH>
+                <wp:positionV relativeFrom="paragraph">
+                  <wp:posOffset>71755</wp:posOffset>
+                </wp:positionV>
+                <wp:extent cx="513184" cy="1035698"/>
+                <wp:effectExtent l="0" t="0" r="58420" b="50165"/>
+                <wp:wrapNone/>
+                <wp:docPr id="310" name="Straight Arrow Connector 310"/>
+                <wp:cNvGraphicFramePr/>
+                <a:graphic xmlns:a="http://schemas.openxmlformats.org/drawingml/2006/main">
+                  <a:graphicData uri="http://schemas.microsoft.com/office/word/2010/wordprocessingShape">
+                    <wps:wsp>
+                      <wps:cNvCnPr/>
+                      <wps:spPr>
+                        <a:xfrm>
+                          <a:off x="0" y="0"/>
+                          <a:ext cx="513184" cy="1035698"/>
+                        </a:xfrm>
+                        <a:prstGeom prst="straightConnector1">
+                          <a:avLst/>
+                        </a:prstGeom>
+                        <a:ln>
+                          <a:tailEnd type="arrow"/>
+                        </a:ln>
+                      </wps:spPr>
+                      <wps:style>
+                        <a:lnRef idx="1">
+                          <a:schemeClr val="accent2"/>
+                        </a:lnRef>
+                        <a:fillRef idx="0">
+                          <a:schemeClr val="accent2"/>
+                        </a:fillRef>
+                        <a:effectRef idx="0">
+                          <a:schemeClr val="accent2"/>
+                        </a:effectRef>
+                        <a:fontRef idx="minor">
+                          <a:schemeClr val="tx1"/>
+                        </a:fontRef>
+                      </wps:style>
+                      <wps:bodyPr/>
+                    </wps:wsp>
+                  </a:graphicData>
+                </a:graphic>
+                <wp14:sizeRelH relativeFrom="margin">
+                  <wp14:pctWidth>0</wp14:pctWidth>
+                </wp14:sizeRelH>
+                <wp14:sizeRelV relativeFrom="margin">
+                  <wp14:pctHeight>0</wp14:pctHeight>
+                </wp14:sizeRelV>
+              </wp:anchor>
+            </w:drawing>
+          </mc:Choice>
+          <mc:Fallback>
+            <w:pict>
+              <v:shape id="Straight Arrow Connector 310" o:spid="_x0000_s1026" type="#_x0000_t32" style="position:absolute;margin-left:390.05pt;margin-top:5.65pt;width:40.4pt;height:81.55pt;z-index:251728896;visibility:visible;mso-wrap-style:square;mso-width-percent:0;mso-height-percent:0;mso-wrap-distance-left:9pt;mso-wrap-distance-top:0;mso-wrap-distance-right:9pt;mso-wrap-distance-bottom:0;mso-position-horizontal:absolute;mso-position-horizontal-relative:text;mso-position-vertical:absolute;mso-position-vertical-relative:text;mso-width-percent:0;mso-height-percent:0;mso-width-relative:margin;mso-height-relative:margin" o:gfxdata="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" strokecolor="#bc4542 [3045]">
+                <v:stroke endarrow="open"/>
+              </v:shape>
+            </w:pict>
+          </mc:Fallback>
+        </mc:AlternateContent>
+      </w:r>
+      <w:r>
+        <w:rPr>
+          <w:rFonts w:cs="Consolas"/>
+        </w:rPr>
+        <mc:AlternateContent>
+          <mc:Choice Requires="wps">
+            <w:drawing>
+              <wp:anchor distT="0" distB="0" distL="114300" distR="114300" simplePos="0" relativeHeight="251715584" behindDoc="0" locked="0" layoutInCell="1" allowOverlap="1" wp14:anchorId="29131AA8" wp14:editId="5CF27A71">
+                <wp:simplePos x="0" y="0"/>
+                <wp:positionH relativeFrom="column">
+                  <wp:posOffset>-233265</wp:posOffset>
+                </wp:positionH>
+                <wp:positionV relativeFrom="paragraph">
+                  <wp:posOffset>127829</wp:posOffset>
+                </wp:positionV>
+                <wp:extent cx="1346200" cy="1117600"/>
+                <wp:effectExtent l="0" t="0" r="25400" b="25400"/>
+                <wp:wrapNone/>
+                <wp:docPr id="301" name="U-Turn Arrow 301"/>
+                <wp:cNvGraphicFramePr/>
+                <a:graphic xmlns:a="http://schemas.openxmlformats.org/drawingml/2006/main">
+                  <a:graphicData uri="http://schemas.microsoft.com/office/word/2010/wordprocessingShape">
+                    <wps:wsp>
+                      <wps:cNvSpPr/>
+                      <wps:spPr>
+                        <a:xfrm rot="5400000" flipH="1" flipV="1">
+                          <a:off x="0" y="0"/>
+                          <a:ext cx="1346200" cy="1117600"/>
+                        </a:xfrm>
+                        <a:prstGeom prst="uturnArrow">
+                          <a:avLst>
+                            <a:gd name="adj1" fmla="val 0"/>
+                            <a:gd name="adj2" fmla="val 6156"/>
+                            <a:gd name="adj3" fmla="val 10697"/>
+                            <a:gd name="adj4" fmla="val 20883"/>
+                            <a:gd name="adj5" fmla="val 57780"/>
+                          </a:avLst>
+                        </a:prstGeom>
+                        <a:noFill/>
+                        <a:ln w="3175"/>
+                      </wps:spPr>
+                      <wps:style>
+                        <a:lnRef idx="2">
+                          <a:schemeClr val="accent1">
+                            <a:shade val="50000"/>
+                          </a:schemeClr>
+                        </a:lnRef>
+                        <a:fillRef idx="1">
+                          <a:schemeClr val="accent1"/>
+                        </a:fillRef>
+                        <a:effectRef idx="0">
+                          <a:schemeClr val="accent1"/>
+                        </a:effectRef>
+                        <a:fontRef idx="minor">
+                          <a:schemeClr val="lt1"/>
+                        </a:fontRef>
+                      </wps:style>
+                      <wps:bodyPr rot="0" spcFirstLastPara="0" vertOverflow="overflow" horzOverflow="overflow" vert="horz" wrap="square" lIns="91440" tIns="45720" rIns="91440" bIns="45720" numCol="1" spcCol="0" rtlCol="0" fromWordArt="0" anchor="ctr" anchorCtr="0" forceAA="0" compatLnSpc="1">
+                        <a:prstTxWarp prst="textNoShape">
+                          <a:avLst/>
+                        </a:prstTxWarp>
+                        <a:noAutofit/>
+                      </wps:bodyPr>
+                    </wps:wsp>
+                  </a:graphicData>
+                </a:graphic>
+                <wp14:sizeRelH relativeFrom="margin">
+                  <wp14:pctWidth>0</wp14:pctWidth>
+                </wp14:sizeRelH>
+                <wp14:sizeRelV relativeFrom="margin">
+                  <wp14:pctHeight>0</wp14:pctHeight>
+                </wp14:sizeRelV>
+              </wp:anchor>
+            </w:drawing>
+          </mc:Choice>
+          <mc:Fallback>
+            <w:pict>
+              <v:shape id="U-Turn Arrow 301" o:spid="_x0000_s1026" style="position:absolute;margin-left:-18.35pt;margin-top:10.05pt;width:106pt;height:88pt;rotation:90;flip:x y;z-index:251715584;visibility:visible;mso-wrap-style:square;mso-width-percent:0;mso-height-percent:0;mso-wrap-distance-left:9pt;mso-wrap-distance-top:0;mso-wrap-distance-right:9pt;mso-wrap-distance-bottom:0;mso-position-horizontal:absolute;mso-position-horizontal-relative:text;mso-position-vertical:absolute;mso-position-vertical-relative:text;mso-width-percent:0;mso-height-percent:0;mso-width-relative:margin;mso-height-relative:margin;v-text-anchor:middle" coordsize="1346200,1117600" o:gfxdata="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" path="m,1117600l,233388c,104491,104491,,233388,r810624,c1172909,,1277400,104491,1277400,233388v,97604,1,195208,1,292812l1346200,526200r-68799,119549l1208601,526200r68800,l1277401,233388c1277401,104491,1172910,,1044013,l233388,c104491,,,104491,,233388r,884212xe" filled="f" strokecolor="#243f60 [1604]" strokeweight=".25pt">
+                <v:path arrowok="t" o:connecttype="custom" o:connectlocs="0,1117600;0,233388;233388,0;1044012,0;1277400,233388;1277401,526200;1346200,526200;1277401,645749;1208601,526200;1277401,526200;1277401,233388;1044013,0;233388,0;0,233388;0,1117600" o:connectangles="0,0,0,0,0,0,0,0,0,0,0,0,0,0,0"/>
+              </v:shape>
+            </w:pict>
+          </mc:Fallback>
+        </mc:AlternateContent>
+      </w:r>
+    </w:p>
+    <w:p>
+      <w:pPr>
+        <w:rPr>
+          <w:rFonts w:cs="Consolas"/>
+        </w:rPr>
+      </w:pPr>
+      <w:r>
+        <w:rPr>
+          <w:rFonts w:cs="Consolas"/>
+          <w:noProof/>
+        </w:rPr>
+        <mc:AlternateContent>
+          <mc:Choice Requires="wps">
+            <w:drawing>
+              <wp:anchor distT="0" distB="0" distL="114300" distR="114300" simplePos="0" relativeHeight="251656189" behindDoc="0" locked="0" layoutInCell="1" allowOverlap="1" wp14:anchorId="0FDC2191" wp14:editId="0B007F9C">
+                <wp:simplePos x="0" y="0"/>
+                <wp:positionH relativeFrom="column">
+                  <wp:posOffset>2033905</wp:posOffset>
+                </wp:positionH>
+                <wp:positionV relativeFrom="paragraph">
+                  <wp:posOffset>252095</wp:posOffset>
+                </wp:positionV>
+                <wp:extent cx="2257425" cy="610870"/>
+                <wp:effectExtent l="0" t="57150" r="9525" b="36830"/>
+                <wp:wrapNone/>
+                <wp:docPr id="302" name="Straight Arrow Connector 302"/>
+                <wp:cNvGraphicFramePr/>
+                <a:graphic xmlns:a="http://schemas.openxmlformats.org/drawingml/2006/main">
+                  <a:graphicData uri="http://schemas.microsoft.com/office/word/2010/wordprocessingShape">
+                    <wps:wsp>
+                      <wps:cNvCnPr/>
+                      <wps:spPr>
+                        <a:xfrm flipV="1">
+                          <a:off x="0" y="0"/>
+                          <a:ext cx="2257425" cy="610870"/>
+                        </a:xfrm>
+                        <a:prstGeom prst="straightConnector1">
+                          <a:avLst/>
+                        </a:prstGeom>
+                        <a:ln>
+                          <a:tailEnd type="arrow"/>
+                        </a:ln>
+                      </wps:spPr>
+                      <wps:style>
+                        <a:lnRef idx="1">
+                          <a:schemeClr val="accent1"/>
+                        </a:lnRef>
+                        <a:fillRef idx="0">
+                          <a:schemeClr val="accent1"/>
+                        </a:fillRef>
+                        <a:effectRef idx="0">
+                          <a:schemeClr val="accent1"/>
+                        </a:effectRef>
+                        <a:fontRef idx="minor">
+                          <a:schemeClr val="tx1"/>
+                        </a:fontRef>
+                      </wps:style>
+                      <wps:bodyPr/>
+                    </wps:wsp>
+                  </a:graphicData>
+                </a:graphic>
+                <wp14:sizeRelH relativeFrom="margin">
+                  <wp14:pctWidth>0</wp14:pctWidth>
+                </wp14:sizeRelH>
+                <wp14:sizeRelV relativeFrom="margin">
+                  <wp14:pctHeight>0</wp14:pctHeight>
+                </wp14:sizeRelV>
+              </wp:anchor>
+            </w:drawing>
+          </mc:Choice>
+          <mc:Fallback>
+            <w:pict>
+              <v:shape id="Straight Arrow Connector 302" o:spid="_x0000_s1026" type="#_x0000_t32" style="position:absolute;margin-left:160.15pt;margin-top:19.85pt;width:177.75pt;height:48.1pt;flip:y;z-index:251656189;visibility:visible;mso-wrap-style:square;mso-width-percent:0;mso-height-percent:0;mso-wrap-distance-left:9pt;mso-wrap-distance-top:0;mso-wrap-distance-right:9pt;mso-wrap-distance-bottom:0;mso-position-horizontal:absolute;mso-position-horizontal-relative:text;mso-position-vertical:absolute;mso-position-vertical-relative:text;mso-width-percent:0;mso-height-percent:0;mso-width-relative:margin;mso-height-relative:margin" o:gfxdata="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" strokecolor="#4579b8 [3044]">
+                <v:stroke endarrow="open"/>
+              </v:shape>
+            </w:pict>
+          </mc:Fallback>
+        </mc:AlternateContent>
+      </w:r>
+      <w:r>
+        <w:rPr>
+          <w:noProof/>
+        </w:rPr>
+        <mc:AlternateContent>
+          <mc:Choice Requires="wps">
+            <w:drawing>
+              <wp:anchor distT="0" distB="0" distL="114300" distR="114300" simplePos="0" relativeHeight="251700224" behindDoc="0" locked="0" layoutInCell="1" allowOverlap="1" wp14:anchorId="2D2C4589" wp14:editId="167465A6">
+                <wp:simplePos x="0" y="0"/>
+                <wp:positionH relativeFrom="column">
+                  <wp:posOffset>988695</wp:posOffset>
+                </wp:positionH>
+                <wp:positionV relativeFrom="paragraph">
+                  <wp:posOffset>84455</wp:posOffset>
+                </wp:positionV>
+                <wp:extent cx="1044575" cy="485140"/>
+                <wp:effectExtent l="0" t="0" r="22225" b="10160"/>
+                <wp:wrapNone/>
+                <wp:docPr id="289" name="Text Box 2"/>
+                <wp:cNvGraphicFramePr>
+                  <a:graphicFrameLocks xmlns:a="http://schemas.openxmlformats.org/drawingml/2006/main"/>
+                </wp:cNvGraphicFramePr>
+                <a:graphic xmlns:a="http://schemas.openxmlformats.org/drawingml/2006/main">
+                  <a:graphicData uri="http://schemas.microsoft.com/office/word/2010/wordprocessingShape">
+                    <wps:wsp>
+                      <wps:cNvSpPr txBox="1">
+                        <a:spLocks noChangeArrowheads="1"/>
+                      </wps:cNvSpPr>
+                      <wps:spPr bwMode="auto">
+                        <a:xfrm>
+                          <a:off x="0" y="0"/>
+                          <a:ext cx="1044575" cy="485140"/>
+                        </a:xfrm>
+                        <a:prstGeom prst="rect">
+                          <a:avLst/>
+                        </a:prstGeom>
+                        <a:ln w="19050">
+                          <a:headEnd/>
+                          <a:tailEnd/>
+                        </a:ln>
+                      </wps:spPr>
+                      <wps:style>
+                        <a:lnRef idx="2">
+                          <a:schemeClr val="accent1"/>
+                        </a:lnRef>
+                        <a:fillRef idx="1">
+                          <a:schemeClr val="lt1"/>
+                        </a:fillRef>
+                        <a:effectRef idx="0">
+                          <a:schemeClr val="accent1"/>
+                        </a:effectRef>
+                        <a:fontRef idx="minor">
+                          <a:schemeClr val="dk1"/>
+                        </a:fontRef>
+                      </wps:style>
+                      <wps:txbx>
+                        <w:txbxContent>
+                          <w:p>
+                            <w:pPr>
+                              <w:spacing w:after="0"/>
+                            </w:pPr>
+                            <w:r>
+                              <w:t>Command Processing</w:t>
+                            </w:r>
+                          </w:p>
+                        </w:txbxContent>
+                      </wps:txbx>
+                      <wps:bodyPr rot="0" vert="horz" wrap="square" lIns="91440" tIns="45720" rIns="91440" bIns="45720" anchor="t" anchorCtr="0">
+                        <a:noAutofit/>
+                      </wps:bodyPr>
+                    </wps:wsp>
+                  </a:graphicData>
+                </a:graphic>
+                <wp14:sizeRelH relativeFrom="margin">
+                  <wp14:pctWidth>0</wp14:pctWidth>
+                </wp14:sizeRelH>
+                <wp14:sizeRelV relativeFrom="margin">
+                  <wp14:pctHeight>0</wp14:pctHeight>
+                </wp14:sizeRelV>
+              </wp:anchor>
+            </w:drawing>
+          </mc:Choice>
+          <mc:Fallback>
+            <w:pict>
+              <v:shape id="_x0000_s1047" type="#_x0000_t202" style="position:absolute;margin-left:77.85pt;margin-top:6.65pt;width:82.25pt;height:38.2pt;z-index:251700224;visibility:visible;mso-wrap-style:square;mso-width-percent:0;mso-height-percent:0;mso-wrap-distance-left:9pt;mso-wrap-distance-top:0;mso-wrap-distance-right:9pt;mso-wrap-distance-bottom:0;mso-position-horizontal:absolute;mso-position-horizontal-relative:text;mso-position-vertical:absolute;mso-position-vertical-relative:text;mso-width-percent:0;mso-height-percent:0;mso-width-relative:margin;mso-height-relative:margin;v-text-anchor:top" o:gfxdata="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" fillcolor="white [3201]" strokecolor="#4f81bd [3204]" strokeweight="1.5pt">
+                <v:textbox>
+                  <w:txbxContent>
+                    <w:p>
+                      <w:pPr>
+                        <w:spacing w:after="0"/>
+                      </w:pPr>
+                      <w:r>
+                        <w:t>Command Processing</w:t>
+                      </w:r>
+                    </w:p>
+                  </w:txbxContent>
+                </v:textbox>
+              </v:shape>
+            </w:pict>
+          </mc:Fallback>
+        </mc:AlternateContent>
+      </w:r>
+    </w:p>
+    <w:p>
+      <w:pPr>
+        <w:rPr>
+          <w:rFonts w:cs="Consolas"/>
+        </w:rPr>
+      </w:pPr>
+    </w:p>
+    <w:p>
+      <w:pPr>
+        <w:rPr>
+          <w:rFonts w:cs="Consolas"/>
+        </w:rPr>
+      </w:pPr>
+      <w:r>
+        <w:rPr>
+          <w:rFonts w:cs="Consolas"/>
+          <w:noProof/>
+        </w:rPr>
+        <mc:AlternateContent>
+          <mc:Choice Requires="wps">
+            <w:drawing>
+              <wp:anchor distT="0" distB="0" distL="114300" distR="114300" simplePos="0" relativeHeight="251725824" behindDoc="0" locked="0" layoutInCell="1" allowOverlap="1" wp14:anchorId="6CA3C577" wp14:editId="61DB5665">
+                <wp:simplePos x="0" y="0"/>
+                <wp:positionH relativeFrom="column">
+                  <wp:posOffset>5055870</wp:posOffset>
+                </wp:positionH>
+                <wp:positionV relativeFrom="paragraph">
+                  <wp:posOffset>135255</wp:posOffset>
+                </wp:positionV>
+                <wp:extent cx="1464310" cy="736600"/>
+                <wp:effectExtent l="0" t="0" r="21590" b="25400"/>
+                <wp:wrapNone/>
+                <wp:docPr id="308" name="Text Box 2"/>
+                <wp:cNvGraphicFramePr>
+                  <a:graphicFrameLocks xmlns:a="http://schemas.openxmlformats.org/drawingml/2006/main"/>
+                </wp:cNvGraphicFramePr>
+                <a:graphic xmlns:a="http://schemas.openxmlformats.org/drawingml/2006/main">
+                  <a:graphicData uri="http://schemas.microsoft.com/office/word/2010/wordprocessingShape">
+                    <wps:wsp>
+                      <wps:cNvSpPr txBox="1">
+                        <a:spLocks noChangeArrowheads="1"/>
+                      </wps:cNvSpPr>
+                      <wps:spPr bwMode="auto">
+                        <a:xfrm>
+                          <a:off x="0" y="0"/>
+                          <a:ext cx="1464310" cy="736600"/>
+                        </a:xfrm>
+                        <a:prstGeom prst="rect">
+                          <a:avLst/>
+                        </a:prstGeom>
+                        <a:ln w="19050">
+                          <a:headEnd/>
+                          <a:tailEnd/>
+                        </a:ln>
+                      </wps:spPr>
+                      <wps:style>
+                        <a:lnRef idx="2">
+                          <a:schemeClr val="accent2"/>
+                        </a:lnRef>
+                        <a:fillRef idx="1">
+                          <a:schemeClr val="lt1"/>
+                        </a:fillRef>
+                        <a:effectRef idx="0">
+                          <a:schemeClr val="accent2"/>
+                        </a:effectRef>
+                        <a:fontRef idx="minor">
+                          <a:schemeClr val="dk1"/>
+                        </a:fontRef>
+                      </wps:style>
+                      <wps:txbx>
+                        <w:txbxContent>
+                          <w:p>
+                            <w:r>
+                              <w:t>Process message and increase turn count if need be</w:t>
+                            </w:r>
+                          </w:p>
+                        </w:txbxContent>
+                      </wps:txbx>
+                      <wps:bodyPr rot="0" vert="horz" wrap="square" lIns="91440" tIns="45720" rIns="91440" bIns="45720" anchor="t" anchorCtr="0">
+                        <a:noAutofit/>
+                      </wps:bodyPr>
+                    </wps:wsp>
+                  </a:graphicData>
+                </a:graphic>
+                <wp14:sizeRelH relativeFrom="margin">
+                  <wp14:pctWidth>0</wp14:pctWidth>
+                </wp14:sizeRelH>
+                <wp14:sizeRelV relativeFrom="margin">
+                  <wp14:pctHeight>0</wp14:pctHeight>
+                </wp14:sizeRelV>
+              </wp:anchor>
+            </w:drawing>
+          </mc:Choice>
+          <mc:Fallback>
+            <w:pict>
+              <v:shape id="_x0000_s1048" type="#_x0000_t202" style="position:absolute;margin-left:398.1pt;margin-top:10.65pt;width:115.3pt;height:58pt;z-index:251725824;visibility:visible;mso-wrap-style:square;mso-width-percent:0;mso-height-percent:0;mso-wrap-distance-left:9pt;mso-wrap-distance-top:0;mso-wrap-distance-right:9pt;mso-wrap-distance-bottom:0;mso-position-horizontal:absolute;mso-position-horizontal-relative:text;mso-position-vertical:absolute;mso-position-vertical-relative:text;mso-width-percent:0;mso-height-percent:0;mso-width-relative:margin;mso-height-relative:margin;v-text-anchor:top" o:gfxdata="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" fillcolor="white [3201]" strokecolor="#c0504d [3205]" strokeweight="1.5pt">
+                <v:textbox>
+                  <w:txbxContent>
+                    <w:p>
+                      <w:r>
+                        <w:t>Process message and increase turn count if need be</w:t>
+                      </w:r>
+                    </w:p>
+                  </w:txbxContent>
+                </v:textbox>
+              </v:shape>
+            </w:pict>
+          </mc:Fallback>
+        </mc:AlternateContent>
+      </w:r>
+      <w:r>
+        <w:rPr>
+          <w:rFonts w:cs="Consolas"/>
+        </w:rPr>
+        <mc:AlternateContent>
+          <mc:Choice Requires="wps">
+            <w:drawing>
+              <wp:anchor distT="0" distB="0" distL="114300" distR="114300" simplePos="0" relativeHeight="251714560" behindDoc="0" locked="0" layoutInCell="1" allowOverlap="1" wp14:anchorId="368E5DBF" wp14:editId="0EAF484C">
+                <wp:simplePos x="0" y="0"/>
+                <wp:positionH relativeFrom="column">
+                  <wp:posOffset>991235</wp:posOffset>
+                </wp:positionH>
+                <wp:positionV relativeFrom="paragraph">
+                  <wp:posOffset>148590</wp:posOffset>
+                </wp:positionV>
+                <wp:extent cx="1044575" cy="485140"/>
+                <wp:effectExtent l="0" t="0" r="22225" b="10160"/>
+                <wp:wrapNone/>
+                <wp:docPr id="300" name="Text Box 2"/>
+                <wp:cNvGraphicFramePr>
+                  <a:graphicFrameLocks xmlns:a="http://schemas.openxmlformats.org/drawingml/2006/main"/>
+                </wp:cNvGraphicFramePr>
+                <a:graphic xmlns:a="http://schemas.openxmlformats.org/drawingml/2006/main">
+                  <a:graphicData uri="http://schemas.microsoft.com/office/word/2010/wordprocessingShape">
+                    <wps:wsp>
+                      <wps:cNvSpPr txBox="1">
+                        <a:spLocks noChangeArrowheads="1"/>
+                      </wps:cNvSpPr>
+                      <wps:spPr bwMode="auto">
+                        <a:xfrm>
+                          <a:off x="0" y="0"/>
+                          <a:ext cx="1044575" cy="485140"/>
+                        </a:xfrm>
+                        <a:prstGeom prst="rect">
+                          <a:avLst/>
+                        </a:prstGeom>
+                        <a:ln w="19050">
+                          <a:headEnd/>
+                          <a:tailEnd/>
+                        </a:ln>
+                      </wps:spPr>
+                      <wps:style>
+                        <a:lnRef idx="2">
+                          <a:schemeClr val="accent1"/>
+                        </a:lnRef>
+                        <a:fillRef idx="1">
+                          <a:schemeClr val="lt1"/>
+                        </a:fillRef>
+                        <a:effectRef idx="0">
+                          <a:schemeClr val="accent1"/>
+                        </a:effectRef>
+                        <a:fontRef idx="minor">
+                          <a:schemeClr val="dk1"/>
+                        </a:fontRef>
+                      </wps:style>
+                      <wps:txbx>
+                        <w:txbxContent>
+                          <w:p>
+                            <w:pPr>
+                              <w:spacing w:after="0"/>
+                            </w:pPr>
+                            <w:r>
+                              <w:t>Event Handling</w:t>
+                            </w:r>
+                          </w:p>
+                        </w:txbxContent>
+                      </wps:txbx>
+                      <wps:bodyPr rot="0" vert="horz" wrap="square" lIns="91440" tIns="45720" rIns="91440" bIns="45720" anchor="t" anchorCtr="0">
+                        <a:noAutofit/>
+                      </wps:bodyPr>
+                    </wps:wsp>
+                  </a:graphicData>
+                </a:graphic>
+                <wp14:sizeRelH relativeFrom="margin">
+                  <wp14:pctWidth>0</wp14:pctWidth>
+                </wp14:sizeRelH>
+                <wp14:sizeRelV relativeFrom="margin">
+                  <wp14:pctHeight>0</wp14:pctHeight>
+                </wp14:sizeRelV>
+              </wp:anchor>
+            </w:drawing>
+          </mc:Choice>
+          <mc:Fallback>
+            <w:pict>
+              <v:shape id="_x0000_s1049" type="#_x0000_t202" style="position:absolute;margin-left:78.05pt;margin-top:11.7pt;width:82.25pt;height:38.2pt;z-index:251714560;visibility:visible;mso-wrap-style:square;mso-width-percent:0;mso-height-percent:0;mso-wrap-distance-left:9pt;mso-wrap-distance-top:0;mso-wrap-distance-right:9pt;mso-wrap-distance-bottom:0;mso-position-horizontal:absolute;mso-position-horizontal-relative:text;mso-position-vertical:absolute;mso-position-vertical-relative:text;mso-width-percent:0;mso-height-percent:0;mso-width-relative:margin;mso-height-relative:margin;v-text-anchor:top" o:gfxdata="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" fillcolor="white [3201]" strokecolor="#4f81bd [3204]" strokeweight="1.5pt">
+                <v:textbox>
+                  <w:txbxContent>
+                    <w:p>
+                      <w:pPr>
+                        <w:spacing w:after="0"/>
+                      </w:pPr>
+                      <w:r>
+                        <w:t>Event Handling</w:t>
+                      </w:r>
+                    </w:p>
+                  </w:txbxContent>
+                </v:textbox>
+              </v:shape>
+            </w:pict>
+          </mc:Fallback>
+        </mc:AlternateContent>
+      </w:r>
+    </w:p>
+    <w:p>
+      <w:pPr>
+        <w:rPr>
+          <w:rFonts w:cs="Consolas"/>
+        </w:rPr>
+      </w:pPr>
+      <w:r>
+        <w:rPr>
+          <w:rFonts w:cs="Consolas"/>
+          <w:noProof/>
+        </w:rPr>
+        <mc:AlternateContent>
+          <mc:Choice Requires="wps">
+            <w:drawing>
+              <wp:anchor distT="0" distB="0" distL="114300" distR="114300" simplePos="0" relativeHeight="251719680" behindDoc="0" locked="0" layoutInCell="1" allowOverlap="1" wp14:anchorId="35224473" wp14:editId="7EA8C7AA">
+                <wp:simplePos x="0" y="0"/>
+                <wp:positionH relativeFrom="column">
+                  <wp:posOffset>3275045</wp:posOffset>
+                </wp:positionH>
+                <wp:positionV relativeFrom="paragraph">
+                  <wp:posOffset>122595</wp:posOffset>
+                </wp:positionV>
+                <wp:extent cx="1688633" cy="737118"/>
+                <wp:effectExtent l="0" t="0" r="26035" b="25400"/>
+                <wp:wrapNone/>
+                <wp:docPr id="303" name="Text Box 2"/>
+                <wp:cNvGraphicFramePr>
+                  <a:graphicFrameLocks xmlns:a="http://schemas.openxmlformats.org/drawingml/2006/main"/>
+                </wp:cNvGraphicFramePr>
+                <a:graphic xmlns:a="http://schemas.openxmlformats.org/drawingml/2006/main">
+                  <a:graphicData uri="http://schemas.microsoft.com/office/word/2010/wordprocessingShape">
+                    <wps:wsp>
+                      <wps:cNvSpPr txBox="1">
+                        <a:spLocks noChangeArrowheads="1"/>
+                      </wps:cNvSpPr>
+                      <wps:spPr bwMode="auto">
+                        <a:xfrm>
+                          <a:off x="0" y="0"/>
+                          <a:ext cx="1688633" cy="737118"/>
+                        </a:xfrm>
+                        <a:prstGeom prst="rect">
+                          <a:avLst/>
+                        </a:prstGeom>
+                        <a:ln>
+                          <a:headEnd/>
+                          <a:tailEnd/>
+                        </a:ln>
+                      </wps:spPr>
+                      <wps:style>
+                        <a:lnRef idx="2">
+                          <a:schemeClr val="accent2"/>
+                        </a:lnRef>
+                        <a:fillRef idx="1">
+                          <a:schemeClr val="lt1"/>
+                        </a:fillRef>
+                        <a:effectRef idx="0">
+                          <a:schemeClr val="accent2"/>
+                        </a:effectRef>
+                        <a:fontRef idx="minor">
+                          <a:schemeClr val="dk1"/>
+                        </a:fontRef>
+                      </wps:style>
+                      <wps:txbx>
+                        <w:txbxContent>
+                          <w:p>
+                            <w:pPr>
+                              <w:spacing w:after="0"/>
+                              <w:rPr>
+                                <w:b/>
+                              </w:rPr>
+                            </w:pPr>
+                            <w:r>
+                              <w:rPr>
+                                <w:b/>
+                              </w:rPr>
+                              <w:t>Network Loop</w:t>
+                            </w:r>
+                          </w:p>
+                          <w:p>
+                            <w:pPr>
+                              <w:spacing w:after="0"/>
+                            </w:pPr>
+                            <w:r>
+                              <w:t>Calculate latency and adjust turn tick rate</w:t>
+                            </w:r>
+                          </w:p>
+                        </w:txbxContent>
+                      </wps:txbx>
+                      <wps:bodyPr rot="0" vert="horz" wrap="square" lIns="91440" tIns="45720" rIns="91440" bIns="45720" anchor="t" anchorCtr="0">
+                        <a:noAutofit/>
+                      </wps:bodyPr>
+                    </wps:wsp>
+                  </a:graphicData>
+                </a:graphic>
+                <wp14:sizeRelH relativeFrom="margin">
+                  <wp14:pctWidth>0</wp14:pctWidth>
+                </wp14:sizeRelH>
+                <wp14:sizeRelV relativeFrom="margin">
+                  <wp14:pctHeight>0</wp14:pctHeight>
+                </wp14:sizeRelV>
+              </wp:anchor>
+            </w:drawing>
+          </mc:Choice>
+          <mc:Fallback>
+            <w:pict>
+              <v:shape id="_x0000_s1050" type="#_x0000_t202" style="position:absolute;margin-left:257.9pt;margin-top:9.65pt;width:132.95pt;height:58.05pt;z-index:251719680;visibility:visible;mso-wrap-style:square;mso-width-percent:0;mso-height-percent:0;mso-wrap-distance-left:9pt;mso-wrap-distance-top:0;mso-wrap-distance-right:9pt;mso-wrap-distance-bottom:0;mso-position-horizontal:absolute;mso-position-horizontal-relative:text;mso-position-vertical:absolute;mso-position-vertical-relative:text;mso-width-percent:0;mso-height-percent:0;mso-width-relative:margin;mso-height-relative:margin;v-text-anchor:top" o:gfxdata="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" fillcolor="white [3201]" strokecolor="#c0504d [3205]" strokeweight="2pt">
+                <v:textbox>
+                  <w:txbxContent>
+                    <w:p>
+                      <w:pPr>
+                        <w:spacing w:after="0"/>
+                        <w:rPr>
+                          <w:b/>
+                        </w:rPr>
+                      </w:pPr>
+                      <w:r>
+                        <w:rPr>
+                          <w:b/>
+                        </w:rPr>
+                        <w:t>Network Loop</w:t>
+                      </w:r>
+                    </w:p>
+                    <w:p>
+                      <w:pPr>
+                        <w:spacing w:after="0"/>
+                      </w:pPr>
+                      <w:r>
+                        <w:t>Calculate latency and adjust turn tick rate</w:t>
+                      </w:r>
+                    </w:p>
+                  </w:txbxContent>
+                </v:textbox>
+              </v:shape>
+            </w:pict>
+          </mc:Fallback>
+        </mc:AlternateContent>
+      </w:r>
+    </w:p>
+    <w:p>
+      <w:pPr>
+        <w:rPr>
+          <w:rFonts w:cs="Consolas"/>
+        </w:rPr>
+      </w:pPr>
+    </w:p>
+    <w:p>
+      <w:pPr>
+        <w:rPr>
+          <w:rFonts w:cs="Consolas"/>
+        </w:rPr>
+      </w:pPr>
+      <w:r>
+        <w:rPr>
+          <w:rFonts w:cs="Consolas"/>
+          <w:noProof/>
+        </w:rPr>
+        <mc:AlternateContent>
+          <mc:Choice Requires="wps">
+            <w:drawing>
+              <wp:anchor distT="0" distB="0" distL="114300" distR="114300" simplePos="0" relativeHeight="251727872" behindDoc="0" locked="0" layoutInCell="1" allowOverlap="1" wp14:anchorId="39BF85CC" wp14:editId="037CC32C">
+                <wp:simplePos x="0" y="0"/>
+                <wp:positionH relativeFrom="column">
+                  <wp:posOffset>3433445</wp:posOffset>
+                </wp:positionH>
+                <wp:positionV relativeFrom="paragraph">
+                  <wp:posOffset>212725</wp:posOffset>
+                </wp:positionV>
+                <wp:extent cx="1388745" cy="503555"/>
+                <wp:effectExtent l="0" t="0" r="20955" b="10795"/>
+                <wp:wrapNone/>
+                <wp:docPr id="309" name="U-Turn Arrow 309"/>
+                <wp:cNvGraphicFramePr/>
+                <a:graphic xmlns:a="http://schemas.openxmlformats.org/drawingml/2006/main">
+                  <a:graphicData uri="http://schemas.microsoft.com/office/word/2010/wordprocessingShape">
+                    <wps:wsp>
+                      <wps:cNvSpPr/>
+                      <wps:spPr>
+                        <a:xfrm rot="10800000">
+                          <a:off x="0" y="0"/>
+                          <a:ext cx="1388745" cy="503555"/>
+                        </a:xfrm>
+                        <a:prstGeom prst="uturnArrow">
+                          <a:avLst>
+                            <a:gd name="adj1" fmla="val 0"/>
+                            <a:gd name="adj2" fmla="val 9913"/>
+                            <a:gd name="adj3" fmla="val 17376"/>
+                            <a:gd name="adj4" fmla="val 35911"/>
+                            <a:gd name="adj5" fmla="val 97679"/>
+                          </a:avLst>
+                        </a:prstGeom>
+                        <a:ln w="3175"/>
+                      </wps:spPr>
+                      <wps:style>
+                        <a:lnRef idx="2">
+                          <a:schemeClr val="accent2"/>
+                        </a:lnRef>
+                        <a:fillRef idx="1">
+                          <a:schemeClr val="lt1"/>
+                        </a:fillRef>
+                        <a:effectRef idx="0">
+                          <a:schemeClr val="accent2"/>
+                        </a:effectRef>
+                        <a:fontRef idx="minor">
+                          <a:schemeClr val="dk1"/>
+                        </a:fontRef>
+                      </wps:style>
+                      <wps:bodyPr rot="0" spcFirstLastPara="0" vertOverflow="overflow" horzOverflow="overflow" vert="horz" wrap="square" lIns="91440" tIns="45720" rIns="91440" bIns="45720" numCol="1" spcCol="0" rtlCol="0" fromWordArt="0" anchor="ctr" anchorCtr="0" forceAA="0" compatLnSpc="1">
+                        <a:prstTxWarp prst="textNoShape">
+                          <a:avLst/>
+                        </a:prstTxWarp>
+                        <a:noAutofit/>
+                      </wps:bodyPr>
+                    </wps:wsp>
+                  </a:graphicData>
+                </a:graphic>
+                <wp14:sizeRelH relativeFrom="margin">
+                  <wp14:pctWidth>0</wp14:pctWidth>
+                </wp14:sizeRelH>
+                <wp14:sizeRelV relativeFrom="margin">
+                  <wp14:pctHeight>0</wp14:pctHeight>
+                </wp14:sizeRelV>
+              </wp:anchor>
+            </w:drawing>
+          </mc:Choice>
+          <mc:Fallback>
+            <w:pict>
+              <v:shape id="U-Turn Arrow 309" o:spid="_x0000_s1026" style="position:absolute;margin-left:270.35pt;margin-top:16.75pt;width:109.35pt;height:39.65pt;rotation:180;z-index:251727872;visibility:visible;mso-wrap-style:square;mso-width-percent:0;mso-height-percent:0;mso-wrap-distance-left:9pt;mso-wrap-distance-top:0;mso-wrap-distance-right:9pt;mso-wrap-distance-bottom:0;mso-position-horizontal:absolute;mso-position-horizontal-relative:text;mso-position-vertical:absolute;mso-position-vertical-relative:text;mso-width-percent:0;mso-height-percent:0;mso-width-relative:margin;mso-height-relative:margin;v-text-anchor:middle" coordsize="1388745,503555" o:gfxdata="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" path="m,503555l,180832c,80961,80961,,180832,r977164,c1257867,,1338828,80961,1338828,180832r,223538l1388745,404370r-49917,87497l1288910,404370r49918,l1338828,180832c1338828,80961,1257867,,1157996,l180832,c80961,,,80961,,180832l,503555xe" fillcolor="white [3201]" strokecolor="#c0504d [3205]" strokeweight=".25pt">
+                <v:path arrowok="t" o:connecttype="custom" o:connectlocs="0,503555;0,180832;180832,0;1157996,0;1338828,180832;1338828,404370;1388745,404370;1338828,491867;1288910,404370;1338828,404370;1338828,180832;1157996,0;180832,0;0,180832;0,503555" o:connectangles="0,0,0,0,0,0,0,0,0,0,0,0,0,0,0"/>
+              </v:shape>
+            </w:pict>
+          </mc:Fallback>
+        </mc:AlternateContent>
+      </w:r>
+    </w:p>
+    <w:p>
+      <w:pPr>
+        <w:rPr>
+          <w:rFonts w:cs="Consolas"/>
+        </w:rPr>
+      </w:pPr>
+    </w:p>
+    <w:p>
+      <w:pPr>
+        <w:pStyle w:val="Heading2"/>
+      </w:pPr>
+      <w:bookmarkStart w:id="2" w:name="_Speed_Control"/>
+      <w:bookmarkEnd w:id="2"/>
+      <w:r>
+        <w:t>Speed Control</w:t>
+      </w:r>
+    </w:p>
+    <w:p>
+      <w:pPr>
+        <w:rPr>
+          <w:rFonts w:cs="Consolas"/>
+        </w:rPr>
+      </w:pPr>
+      <w:r>
+        <w:t xml:space="preserve">Pings are calculated via round-trip timestamp differentiation. A peer will send commands to the host in a JSON-serialized message. This object contains a </w:t>
+      </w:r>
+      <w:r>
+        <w:rPr>
+          <w:rFonts w:ascii="Consolas" w:hAnsi="Consolas" w:cs="Consolas"/>
+        </w:rPr>
+        <w:t>timestamp</w:t>
+      </w:r>
+      <w:r>
+        <w:rPr>
+          <w:rFonts w:cs="Consolas"/>
+        </w:rPr>
+        <w:t xml:space="preserve"> field that contains the peer’s current time with 1/10</w:t>
+      </w:r>
+      <w:r>
+        <w:rPr>
+          <w:rFonts w:cs="Consolas"/>
+          <w:vertAlign w:val="superscript"/>
+        </w:rPr>
+        <w:t>th</w:t>
+      </w:r>
+      <w:r>
+        <w:rPr>
+          <w:rFonts w:cs="Consolas"/>
+        </w:rPr>
+        <w:t xml:space="preserve"> of a millisecond accuracy (on most systems [using </w:t>
+      </w:r>
+      <w:proofErr w:type="spellStart"/>
+      <w:r>
+        <w:rPr>
+          <w:rFonts w:ascii="Consolas" w:hAnsi="Consolas" w:cs="Consolas"/>
+        </w:rPr>
+        <w:t>window.performance.now</w:t>
+      </w:r>
+      <w:proofErr w:type="spellEnd"/>
+      <w:r>
+        <w:rPr>
+          <w:rFonts w:ascii="Consolas" w:hAnsi="Consolas" w:cs="Consolas"/>
+        </w:rPr>
+        <w:t>()</w:t>
+      </w:r>
+      <w:r>
+        <w:rPr>
+          <w:rFonts w:cs="Consolas"/>
+        </w:rPr>
+        <w:t>]</w:t>
+      </w:r>
+      <w:r>
+        <w:rPr>
+          <w:rFonts w:cs="Consolas"/>
+        </w:rPr>
+        <w:t>. When the host receives the message it will immediately broadcast to all clients. Once the sender receives the confirmation of their message, they compare the timestamp to current time, hence calculating round-trip time.</w:t>
+      </w:r>
+    </w:p>
+    <w:p>
+      <w:pPr>
+        <w:rPr>
+          <w:rFonts w:cs="Consolas"/>
+        </w:rPr>
+      </w:pPr>
+      <w:r>
+        <w:rPr>
+          <w:rFonts w:cs="Consolas"/>
+        </w:rPr>
+        <w:t>This round-trip time is attached to every subsequent message and recalculated on every message. The host receives these times from all peers. It calculates the maximum ping in the current game session, and sends a message indicating</w:t>
+      </w:r>
+    </w:p>
+    <w:p>
+      <w:pPr>
+        <w:ind w:firstLine="720"/>
+        <w:rPr>
+          <w:rFonts w:ascii="Consolas" w:hAnsi="Consolas" w:cs="Consolas"/>
+        </w:rPr>
+      </w:pPr>
+      <w:r>
+        <w:rPr>
+          <w:rFonts w:ascii="Consolas" w:hAnsi="Consolas" w:cs="Consolas"/>
+        </w:rPr>
+        <w:t>max ping + threshold = new turn tick length</w:t>
+      </w:r>
+    </w:p>
+    <w:p>
+      <w:r>
+        <w:rPr>
+          <w:rFonts w:cs="Consolas"/>
+        </w:rPr>
+        <w:t>should be used by clients henceforth to increase the turn and process commands.</w:t>
+      </w:r>
+    </w:p>
+    <w:p>
+      <w:pPr>
+        <w:pStyle w:val="Heading1"/>
+      </w:pPr>
+      <w:r>
+        <w:t>Differentiation Between Host and Peer</w:t>
+      </w:r>
+    </w:p>
+    <w:p>
+      <w:r>
+        <w:t xml:space="preserve">There are only a few special actions that the host performs. The host is in charge of relaying / echoing received messages to all clients, in order to minimize bandwidth usage and network load for the other clients. Additionally, the host periodically calculates maximum client latency and sends updates to clients in order to dynamically update the turn tick delay. Finally, the host will also request periodic game state hashes </w:t>
+      </w:r>
+      <w:r>
+        <w:t xml:space="preserve">(every couple seconds) </w:t>
+      </w:r>
+      <w:r>
+        <w:t xml:space="preserve">in order to validate synchronization between clients. </w:t>
       </w:r>
     </w:p>
     <w:sectPr>
@@ -4274,7 +6105,6 @@
   <w:style w:type="character" w:default="1" w:styleId="DefaultParagraphFont">
     <w:name w:val="Default Paragraph Font"/>
     <w:uiPriority w:val="1"/>
-    <w:semiHidden/>
     <w:unhideWhenUsed/>
   </w:style>
   <w:style w:type="table" w:default="1" w:styleId="TableNormal">
@@ -4693,7 +6523,6 @@
   <w:style w:type="character" w:default="1" w:styleId="DefaultParagraphFont">
     <w:name w:val="Default Paragraph Font"/>
     <w:uiPriority w:val="1"/>
-    <w:semiHidden/>
     <w:unhideWhenUsed/>
   </w:style>
   <w:style w:type="table" w:default="1" w:styleId="TableNormal">
@@ -5163,4 +6992,16 @@
   <a:objectDefaults/>
   <a:extraClrSchemeLst/>
 </a:theme>
+</file>
+
+<file path=customXml/item1.xml><?xml version="1.0" encoding="utf-8"?>
+<b:Sources xmlns:b="http://schemas.openxmlformats.org/officeDocument/2006/bibliography" xmlns="http://schemas.openxmlformats.org/officeDocument/2006/bibliography" SelectedStyle="\APA.XSL" StyleName="APA"/>
+</file>
+
+<file path=customXml/itemProps1.xml><?xml version="1.0" encoding="utf-8"?>
+<ds:datastoreItem xmlns:ds="http://schemas.openxmlformats.org/officeDocument/2006/customXml" ds:itemID="{8E66A69E-9ECE-4A65-91C6-0523E4EC9B1E}">
+  <ds:schemaRefs>
+    <ds:schemaRef ds:uri="http://schemas.openxmlformats.org/officeDocument/2006/bibliography"/>
+  </ds:schemaRefs>
+</ds:datastoreItem>
 </file>
</xml_diff>